<commit_message>
Changes to RobotBuilder, Robot and Stats
Added get* for Robot Types to RobotBuidler
Added startPlay() to Robot
Added constructors to Stats
</commit_message>
<xml_diff>
--- a/Design/ClassWriteups/Incomplete/Robot.docx
+++ b/Design/ClassWriteups/Incomplete/Robot.docx
@@ -1,6 +1,6 @@
 
 <file path=word/document.xml><?xml version="1.0" encoding="utf-8"?>
-<w:document xmlns:wpc="http://schemas.microsoft.com/office/word/2010/wordprocessingCanvas" xmlns:mo="http://schemas.microsoft.com/office/mac/office/2008/main" xmlns:mc="http://schemas.openxmlformats.org/markup-compatibility/2006" xmlns:mv="urn:schemas-microsoft-com:mac:vml" xmlns:o="urn:schemas-microsoft-com:office:office" xmlns:r="http://schemas.openxmlformats.org/officeDocument/2006/relationships" xmlns:m="http://schemas.openxmlformats.org/officeDocument/2006/math" xmlns:v="urn:schemas-microsoft-com:vml" xmlns:wp14="http://schemas.microsoft.com/office/word/2010/wordprocessingDrawing" xmlns:wp="http://schemas.openxmlformats.org/drawingml/2006/wordprocessingDrawing" xmlns:w10="urn:schemas-microsoft-com:office:word" xmlns:w="http://schemas.openxmlformats.org/wordprocessingml/2006/main" xmlns:w14="http://schemas.microsoft.com/office/word/2010/wordml" xmlns:w15="http://schemas.microsoft.com/office/word/2012/wordml" xmlns:wpg="http://schemas.microsoft.com/office/word/2010/wordprocessingGroup" xmlns:wpi="http://schemas.microsoft.com/office/word/2010/wordprocessingInk" xmlns:wne="http://schemas.microsoft.com/office/word/2006/wordml" xmlns:wps="http://schemas.microsoft.com/office/word/2010/wordprocessingShape" mc:Ignorable="w14 w15 wp14">
+<w:document xmlns:wpc="http://schemas.microsoft.com/office/word/2010/wordprocessingCanvas" xmlns:cx="http://schemas.microsoft.com/office/drawing/2014/chartex" xmlns:cx1="http://schemas.microsoft.com/office/drawing/2015/9/8/chartex" xmlns:cx2="http://schemas.microsoft.com/office/drawing/2015/10/21/chartex" xmlns:cx3="http://schemas.microsoft.com/office/drawing/2016/5/9/chartex" xmlns:cx4="http://schemas.microsoft.com/office/drawing/2016/5/10/chartex" xmlns:cx5="http://schemas.microsoft.com/office/drawing/2016/5/11/chartex" xmlns:mc="http://schemas.openxmlformats.org/markup-compatibility/2006" xmlns:o="urn:schemas-microsoft-com:office:office" xmlns:r="http://schemas.openxmlformats.org/officeDocument/2006/relationships" xmlns:m="http://schemas.openxmlformats.org/officeDocument/2006/math" xmlns:v="urn:schemas-microsoft-com:vml" xmlns:wp14="http://schemas.microsoft.com/office/word/2010/wordprocessingDrawing" xmlns:wp="http://schemas.openxmlformats.org/drawingml/2006/wordprocessingDrawing" xmlns:w10="urn:schemas-microsoft-com:office:word" xmlns:w="http://schemas.openxmlformats.org/wordprocessingml/2006/main" xmlns:w14="http://schemas.microsoft.com/office/word/2010/wordml" xmlns:w15="http://schemas.microsoft.com/office/word/2012/wordml" xmlns:w16se="http://schemas.microsoft.com/office/word/2015/wordml/symex" xmlns:wpg="http://schemas.microsoft.com/office/word/2010/wordprocessingGroup" xmlns:wpi="http://schemas.microsoft.com/office/word/2010/wordprocessingInk" xmlns:wne="http://schemas.microsoft.com/office/word/2006/wordml" xmlns:wps="http://schemas.microsoft.com/office/word/2010/wordprocessingShape" mc:Ignorable="w14 w15 w16se wp14">
   <w:body>
     <w:p>
       <w:pPr>
@@ -51,12 +51,7 @@
               <w:spacing w:after="0"/>
             </w:pPr>
             <w:r>
-              <w:t>Ro</w:t>
-            </w:r>
-            <w:bookmarkStart w:id="0" w:name="_GoBack"/>
-            <w:bookmarkEnd w:id="0"/>
-            <w:r>
-              <w:t>bot</w:t>
+              <w:t>Robot</w:t>
             </w:r>
           </w:p>
         </w:tc>
@@ -218,12 +213,14 @@
           <w:rStyle w:val="SubtleReference"/>
         </w:rPr>
       </w:pPr>
+      <w:proofErr w:type="spellStart"/>
       <w:r>
         <w:rPr>
           <w:rStyle w:val="SubtleReference"/>
         </w:rPr>
-        <w:t>Some Variable</w:t>
-      </w:r>
+        <w:t>maxHealth</w:t>
+      </w:r>
+      <w:proofErr w:type="spellEnd"/>
     </w:p>
     <w:p>
       <w:pPr>
@@ -261,7 +258,7 @@
           <w:rStyle w:val="IntenseEmphasis"/>
           <w:i w:val="0"/>
         </w:rPr>
-        <w:t>String</w:t>
+        <w:t>Integer</w:t>
       </w:r>
     </w:p>
     <w:p>
@@ -305,7 +302,7 @@
         <w:rPr>
           <w:rStyle w:val="SubtleReference"/>
         </w:rPr>
-        <w:t>Another Variable</w:t>
+        <w:t>health</w:t>
       </w:r>
     </w:p>
     <w:p>
@@ -350,33 +347,790 @@
     <w:p>
       <w:r>
         <w:tab/>
-        <w:t>Some blurb about another variable</w:t>
-      </w:r>
-      <w:r>
-        <w:t xml:space="preserve"> </w:t>
-      </w:r>
-      <w:r>
-        <w:t>Some blurb about another variable</w:t>
-      </w:r>
-      <w:r>
-        <w:t xml:space="preserve"> </w:t>
-      </w:r>
-      <w:r>
-        <w:t>Some blurb about another variable</w:t>
-      </w:r>
-      <w:r>
-        <w:t xml:space="preserve"> </w:t>
-      </w:r>
-      <w:r>
-        <w:t>Some blurb about another variable</w:t>
-      </w:r>
-      <w:r>
-        <w:t xml:space="preserve"> </w:t>
-      </w:r>
-      <w:r>
-        <w:t>Some blurb about another variable.</w:t>
-      </w:r>
-    </w:p>
+        <w:t>Some blurb about this variable</w:t>
+      </w:r>
+      <w:r>
+        <w:t xml:space="preserve"> </w:t>
+      </w:r>
+      <w:r>
+        <w:t>Some blurb about this variable</w:t>
+      </w:r>
+      <w:r>
+        <w:t xml:space="preserve"> </w:t>
+      </w:r>
+      <w:r>
+        <w:t>Some blurb about this variable</w:t>
+      </w:r>
+      <w:r>
+        <w:t xml:space="preserve"> </w:t>
+      </w:r>
+      <w:r>
+        <w:t>Some blurb about this variable</w:t>
+      </w:r>
+      <w:r>
+        <w:t xml:space="preserve"> </w:t>
+      </w:r>
+      <w:r>
+        <w:t>Some blurb about this variable.</w:t>
+      </w:r>
+    </w:p>
+    <w:p>
+      <w:pPr>
+        <w:pStyle w:val="Heading4"/>
+        <w:rPr>
+          <w:rStyle w:val="SubtleReference"/>
+        </w:rPr>
+      </w:pPr>
+      <w:r>
+        <w:rPr>
+          <w:rStyle w:val="SubtleReference"/>
+        </w:rPr>
+        <w:t>damage</w:t>
+      </w:r>
+    </w:p>
+    <w:p>
+      <w:pPr>
+        <w:spacing w:after="0"/>
+        <w:rPr>
+          <w:i/>
+          <w:sz w:val="20"/>
+          <w:szCs w:val="20"/>
+        </w:rPr>
+      </w:pPr>
+      <w:r>
+        <w:rPr>
+          <w:sz w:val="20"/>
+          <w:szCs w:val="20"/>
+        </w:rPr>
+        <w:tab/>
+      </w:r>
+      <w:r>
+        <w:rPr>
+          <w:sz w:val="16"/>
+          <w:szCs w:val="20"/>
+        </w:rPr>
+        <w:t>Data Type:</w:t>
+      </w:r>
+      <w:r>
+        <w:rPr>
+          <w:i/>
+          <w:sz w:val="20"/>
+          <w:szCs w:val="20"/>
+        </w:rPr>
+        <w:t xml:space="preserve"> </w:t>
+      </w:r>
+      <w:r>
+        <w:rPr>
+          <w:rStyle w:val="IntenseEmphasis"/>
+          <w:i w:val="0"/>
+        </w:rPr>
+        <w:t>Integer</w:t>
+      </w:r>
+    </w:p>
+    <w:p>
+      <w:r>
+        <w:tab/>
+        <w:t>Some blurb about this variable</w:t>
+      </w:r>
+      <w:r>
+        <w:t xml:space="preserve"> </w:t>
+      </w:r>
+      <w:r>
+        <w:t>Some blurb about this variable</w:t>
+      </w:r>
+      <w:r>
+        <w:t xml:space="preserve"> </w:t>
+      </w:r>
+      <w:r>
+        <w:t>Some blurb about this variable</w:t>
+      </w:r>
+      <w:r>
+        <w:t xml:space="preserve"> </w:t>
+      </w:r>
+      <w:r>
+        <w:t>Some blurb about this variable</w:t>
+      </w:r>
+      <w:r>
+        <w:t xml:space="preserve"> </w:t>
+      </w:r>
+      <w:r>
+        <w:t>Some blurb about this variable.</w:t>
+      </w:r>
+    </w:p>
+    <w:p>
+      <w:pPr>
+        <w:pStyle w:val="Heading4"/>
+        <w:rPr>
+          <w:rStyle w:val="SubtleReference"/>
+        </w:rPr>
+      </w:pPr>
+      <w:r>
+        <w:rPr>
+          <w:rStyle w:val="SubtleReference"/>
+        </w:rPr>
+        <w:t>range</w:t>
+      </w:r>
+    </w:p>
+    <w:p>
+      <w:pPr>
+        <w:spacing w:after="0"/>
+        <w:rPr>
+          <w:i/>
+          <w:sz w:val="20"/>
+          <w:szCs w:val="20"/>
+        </w:rPr>
+      </w:pPr>
+      <w:r>
+        <w:rPr>
+          <w:sz w:val="20"/>
+          <w:szCs w:val="20"/>
+        </w:rPr>
+        <w:tab/>
+      </w:r>
+      <w:r>
+        <w:rPr>
+          <w:sz w:val="16"/>
+          <w:szCs w:val="20"/>
+        </w:rPr>
+        <w:t>Data Type:</w:t>
+      </w:r>
+      <w:r>
+        <w:rPr>
+          <w:i/>
+          <w:sz w:val="20"/>
+          <w:szCs w:val="20"/>
+        </w:rPr>
+        <w:t xml:space="preserve"> </w:t>
+      </w:r>
+      <w:r>
+        <w:rPr>
+          <w:rStyle w:val="IntenseEmphasis"/>
+          <w:i w:val="0"/>
+        </w:rPr>
+        <w:t>Integer</w:t>
+      </w:r>
+    </w:p>
+    <w:p>
+      <w:r>
+        <w:tab/>
+        <w:t>Some blurb about this variable</w:t>
+      </w:r>
+      <w:r>
+        <w:t xml:space="preserve"> </w:t>
+      </w:r>
+      <w:r>
+        <w:t>Some blurb about this variable</w:t>
+      </w:r>
+      <w:r>
+        <w:t xml:space="preserve"> </w:t>
+      </w:r>
+      <w:r>
+        <w:t>Some blurb about this variable</w:t>
+      </w:r>
+      <w:r>
+        <w:t xml:space="preserve"> </w:t>
+      </w:r>
+      <w:r>
+        <w:t>Some blurb about this variable</w:t>
+      </w:r>
+      <w:r>
+        <w:t xml:space="preserve"> </w:t>
+      </w:r>
+      <w:r>
+        <w:t>Some blurb about this variable.</w:t>
+      </w:r>
+    </w:p>
+    <w:p>
+      <w:pPr>
+        <w:pStyle w:val="Heading4"/>
+        <w:rPr>
+          <w:rStyle w:val="SubtleReference"/>
+        </w:rPr>
+      </w:pPr>
+      <w:proofErr w:type="spellStart"/>
+      <w:r>
+        <w:rPr>
+          <w:rStyle w:val="SubtleReference"/>
+        </w:rPr>
+        <w:t>maxMove</w:t>
+      </w:r>
+      <w:proofErr w:type="spellEnd"/>
+    </w:p>
+    <w:p>
+      <w:pPr>
+        <w:spacing w:after="0"/>
+        <w:rPr>
+          <w:i/>
+          <w:sz w:val="20"/>
+          <w:szCs w:val="20"/>
+        </w:rPr>
+      </w:pPr>
+      <w:r>
+        <w:rPr>
+          <w:sz w:val="20"/>
+          <w:szCs w:val="20"/>
+        </w:rPr>
+        <w:tab/>
+      </w:r>
+      <w:r>
+        <w:rPr>
+          <w:sz w:val="16"/>
+          <w:szCs w:val="20"/>
+        </w:rPr>
+        <w:t>Data Type:</w:t>
+      </w:r>
+      <w:r>
+        <w:rPr>
+          <w:i/>
+          <w:sz w:val="20"/>
+          <w:szCs w:val="20"/>
+        </w:rPr>
+        <w:t xml:space="preserve"> </w:t>
+      </w:r>
+      <w:r>
+        <w:rPr>
+          <w:rStyle w:val="IntenseEmphasis"/>
+          <w:i w:val="0"/>
+        </w:rPr>
+        <w:t>Integer</w:t>
+      </w:r>
+    </w:p>
+    <w:p>
+      <w:r>
+        <w:tab/>
+        <w:t>Some blurb about this variable</w:t>
+      </w:r>
+      <w:r>
+        <w:t xml:space="preserve"> </w:t>
+      </w:r>
+      <w:r>
+        <w:t>Some blurb about this variable</w:t>
+      </w:r>
+      <w:r>
+        <w:t xml:space="preserve"> </w:t>
+      </w:r>
+      <w:r>
+        <w:t>Some blurb about this variable</w:t>
+      </w:r>
+      <w:r>
+        <w:t xml:space="preserve"> </w:t>
+      </w:r>
+      <w:r>
+        <w:t>Some blurb about this variable</w:t>
+      </w:r>
+      <w:r>
+        <w:t xml:space="preserve"> </w:t>
+      </w:r>
+      <w:r>
+        <w:t>Some blurb about this variable.</w:t>
+      </w:r>
+    </w:p>
+    <w:p>
+      <w:pPr>
+        <w:pStyle w:val="Heading4"/>
+        <w:rPr>
+          <w:rStyle w:val="SubtleReference"/>
+        </w:rPr>
+      </w:pPr>
+      <w:proofErr w:type="spellStart"/>
+      <w:r>
+        <w:rPr>
+          <w:rStyle w:val="SubtleReference"/>
+        </w:rPr>
+        <w:t>remainingMoves</w:t>
+      </w:r>
+      <w:proofErr w:type="spellEnd"/>
+    </w:p>
+    <w:p>
+      <w:pPr>
+        <w:spacing w:after="0"/>
+        <w:rPr>
+          <w:i/>
+          <w:sz w:val="20"/>
+          <w:szCs w:val="20"/>
+        </w:rPr>
+      </w:pPr>
+      <w:r>
+        <w:rPr>
+          <w:sz w:val="20"/>
+          <w:szCs w:val="20"/>
+        </w:rPr>
+        <w:tab/>
+      </w:r>
+      <w:r>
+        <w:rPr>
+          <w:sz w:val="16"/>
+          <w:szCs w:val="20"/>
+        </w:rPr>
+        <w:t>Data Type:</w:t>
+      </w:r>
+      <w:r>
+        <w:rPr>
+          <w:i/>
+          <w:sz w:val="20"/>
+          <w:szCs w:val="20"/>
+        </w:rPr>
+        <w:t xml:space="preserve"> </w:t>
+      </w:r>
+      <w:r>
+        <w:rPr>
+          <w:rStyle w:val="IntenseEmphasis"/>
+          <w:i w:val="0"/>
+        </w:rPr>
+        <w:t>Integer</w:t>
+      </w:r>
+    </w:p>
+    <w:p>
+      <w:r>
+        <w:tab/>
+        <w:t>Some blurb about this variable</w:t>
+      </w:r>
+      <w:r>
+        <w:t xml:space="preserve"> </w:t>
+      </w:r>
+      <w:r>
+        <w:t>Some blurb about this variable</w:t>
+      </w:r>
+      <w:r>
+        <w:t xml:space="preserve"> </w:t>
+      </w:r>
+      <w:r>
+        <w:t>Some blurb about this variable</w:t>
+      </w:r>
+      <w:r>
+        <w:t xml:space="preserve"> </w:t>
+      </w:r>
+      <w:r>
+        <w:t>Some blurb about this variable</w:t>
+      </w:r>
+      <w:r>
+        <w:t xml:space="preserve"> </w:t>
+      </w:r>
+      <w:r>
+        <w:t>Some blurb about this variable.</w:t>
+      </w:r>
+    </w:p>
+    <w:p>
+      <w:pPr>
+        <w:pStyle w:val="Heading4"/>
+        <w:rPr>
+          <w:rStyle w:val="SubtleReference"/>
+        </w:rPr>
+      </w:pPr>
+      <w:r>
+        <w:rPr>
+          <w:rStyle w:val="SubtleReference"/>
+        </w:rPr>
+        <w:lastRenderedPageBreak/>
+        <w:t>type</w:t>
+      </w:r>
+    </w:p>
+    <w:p>
+      <w:pPr>
+        <w:spacing w:after="0"/>
+        <w:rPr>
+          <w:i/>
+          <w:sz w:val="20"/>
+          <w:szCs w:val="20"/>
+        </w:rPr>
+      </w:pPr>
+      <w:r>
+        <w:rPr>
+          <w:sz w:val="20"/>
+          <w:szCs w:val="20"/>
+        </w:rPr>
+        <w:tab/>
+      </w:r>
+      <w:r>
+        <w:rPr>
+          <w:sz w:val="16"/>
+          <w:szCs w:val="20"/>
+        </w:rPr>
+        <w:t>Data Type:</w:t>
+      </w:r>
+      <w:r>
+        <w:rPr>
+          <w:i/>
+          <w:sz w:val="20"/>
+          <w:szCs w:val="20"/>
+        </w:rPr>
+        <w:t xml:space="preserve"> </w:t>
+      </w:r>
+      <w:proofErr w:type="spellStart"/>
+      <w:r>
+        <w:rPr>
+          <w:rStyle w:val="IntenseEmphasis"/>
+          <w:i w:val="0"/>
+        </w:rPr>
+        <w:t>RobotType</w:t>
+      </w:r>
+      <w:proofErr w:type="spellEnd"/>
+    </w:p>
+    <w:p>
+      <w:r>
+        <w:tab/>
+        <w:t>Some blurb about this variable</w:t>
+      </w:r>
+      <w:r>
+        <w:t xml:space="preserve"> </w:t>
+      </w:r>
+      <w:r>
+        <w:t>Some blurb about this variable</w:t>
+      </w:r>
+      <w:r>
+        <w:t xml:space="preserve"> </w:t>
+      </w:r>
+      <w:r>
+        <w:t>Some blurb about this variable</w:t>
+      </w:r>
+      <w:r>
+        <w:t xml:space="preserve"> </w:t>
+      </w:r>
+      <w:r>
+        <w:t>Some blurb about this variable</w:t>
+      </w:r>
+      <w:r>
+        <w:t xml:space="preserve"> </w:t>
+      </w:r>
+      <w:r>
+        <w:t>Some blurb about this variable.</w:t>
+      </w:r>
+    </w:p>
+    <w:p>
+      <w:pPr>
+        <w:pStyle w:val="Heading4"/>
+        <w:rPr>
+          <w:rStyle w:val="SubtleReference"/>
+        </w:rPr>
+      </w:pPr>
+      <w:r>
+        <w:rPr>
+          <w:rStyle w:val="SubtleReference"/>
+        </w:rPr>
+        <w:t>position</w:t>
+      </w:r>
+    </w:p>
+    <w:p>
+      <w:pPr>
+        <w:spacing w:after="0"/>
+        <w:rPr>
+          <w:i/>
+          <w:sz w:val="20"/>
+          <w:szCs w:val="20"/>
+        </w:rPr>
+      </w:pPr>
+      <w:r>
+        <w:rPr>
+          <w:sz w:val="20"/>
+          <w:szCs w:val="20"/>
+        </w:rPr>
+        <w:tab/>
+      </w:r>
+      <w:r>
+        <w:rPr>
+          <w:sz w:val="16"/>
+          <w:szCs w:val="20"/>
+        </w:rPr>
+        <w:t>Data Type:</w:t>
+      </w:r>
+      <w:r>
+        <w:rPr>
+          <w:i/>
+          <w:sz w:val="20"/>
+          <w:szCs w:val="20"/>
+        </w:rPr>
+        <w:t xml:space="preserve"> </w:t>
+      </w:r>
+      <w:proofErr w:type="spellStart"/>
+      <w:r>
+        <w:rPr>
+          <w:rStyle w:val="IntenseEmphasis"/>
+          <w:i w:val="0"/>
+        </w:rPr>
+        <w:t>HexNode</w:t>
+      </w:r>
+      <w:proofErr w:type="spellEnd"/>
+    </w:p>
+    <w:p>
+      <w:r>
+        <w:tab/>
+        <w:t>Some blurb about this variable</w:t>
+      </w:r>
+      <w:r>
+        <w:t xml:space="preserve"> </w:t>
+      </w:r>
+      <w:r>
+        <w:t>Some blurb about this variable</w:t>
+      </w:r>
+      <w:r>
+        <w:t xml:space="preserve"> </w:t>
+      </w:r>
+      <w:r>
+        <w:t>Some blurb about this variable</w:t>
+      </w:r>
+      <w:r>
+        <w:t xml:space="preserve"> </w:t>
+      </w:r>
+      <w:r>
+        <w:t>Some blurb about this variable</w:t>
+      </w:r>
+      <w:r>
+        <w:t xml:space="preserve"> </w:t>
+      </w:r>
+      <w:r>
+        <w:t>Some blurb about this variable.</w:t>
+      </w:r>
+    </w:p>
+    <w:p>
+      <w:pPr>
+        <w:pStyle w:val="Heading4"/>
+        <w:rPr>
+          <w:rStyle w:val="SubtleReference"/>
+        </w:rPr>
+      </w:pPr>
+      <w:r>
+        <w:rPr>
+          <w:rStyle w:val="SubtleReference"/>
+        </w:rPr>
+        <w:t>name</w:t>
+      </w:r>
+    </w:p>
+    <w:p>
+      <w:pPr>
+        <w:spacing w:after="0"/>
+        <w:rPr>
+          <w:i/>
+          <w:sz w:val="20"/>
+          <w:szCs w:val="20"/>
+        </w:rPr>
+      </w:pPr>
+      <w:r>
+        <w:rPr>
+          <w:sz w:val="20"/>
+          <w:szCs w:val="20"/>
+        </w:rPr>
+        <w:tab/>
+      </w:r>
+      <w:r>
+        <w:rPr>
+          <w:sz w:val="16"/>
+          <w:szCs w:val="20"/>
+        </w:rPr>
+        <w:t>Data Type:</w:t>
+      </w:r>
+      <w:r>
+        <w:rPr>
+          <w:i/>
+          <w:sz w:val="20"/>
+          <w:szCs w:val="20"/>
+        </w:rPr>
+        <w:t xml:space="preserve"> </w:t>
+      </w:r>
+      <w:r>
+        <w:rPr>
+          <w:rStyle w:val="IntenseEmphasis"/>
+          <w:i w:val="0"/>
+        </w:rPr>
+        <w:t>String</w:t>
+      </w:r>
+    </w:p>
+    <w:p>
+      <w:r>
+        <w:tab/>
+        <w:t>Some blurb about this variable</w:t>
+      </w:r>
+      <w:r>
+        <w:t xml:space="preserve"> </w:t>
+      </w:r>
+      <w:r>
+        <w:t>Some blurb about this variable</w:t>
+      </w:r>
+      <w:r>
+        <w:t xml:space="preserve"> </w:t>
+      </w:r>
+      <w:r>
+        <w:t>Some blurb about this variable</w:t>
+      </w:r>
+      <w:r>
+        <w:t xml:space="preserve"> </w:t>
+      </w:r>
+      <w:r>
+        <w:t>Some blurb about this variable</w:t>
+      </w:r>
+      <w:r>
+        <w:t xml:space="preserve"> </w:t>
+      </w:r>
+      <w:r>
+        <w:t>Some blurb about this variable.</w:t>
+      </w:r>
+    </w:p>
+    <w:p>
+      <w:pPr>
+        <w:pStyle w:val="Heading4"/>
+        <w:rPr>
+          <w:rStyle w:val="SubtleReference"/>
+        </w:rPr>
+      </w:pPr>
+      <w:r>
+        <w:rPr>
+          <w:rStyle w:val="SubtleReference"/>
+        </w:rPr>
+        <w:t>stats</w:t>
+      </w:r>
+    </w:p>
+    <w:p>
+      <w:pPr>
+        <w:spacing w:after="0"/>
+        <w:rPr>
+          <w:i/>
+          <w:sz w:val="20"/>
+          <w:szCs w:val="20"/>
+        </w:rPr>
+      </w:pPr>
+      <w:r>
+        <w:rPr>
+          <w:sz w:val="20"/>
+          <w:szCs w:val="20"/>
+        </w:rPr>
+        <w:tab/>
+      </w:r>
+      <w:r>
+        <w:rPr>
+          <w:sz w:val="16"/>
+          <w:szCs w:val="20"/>
+        </w:rPr>
+        <w:t>Data Type:</w:t>
+      </w:r>
+      <w:r>
+        <w:rPr>
+          <w:i/>
+          <w:sz w:val="20"/>
+          <w:szCs w:val="20"/>
+        </w:rPr>
+        <w:t xml:space="preserve"> </w:t>
+      </w:r>
+      <w:r>
+        <w:rPr>
+          <w:rStyle w:val="IntenseEmphasis"/>
+          <w:i w:val="0"/>
+        </w:rPr>
+        <w:t>Stats</w:t>
+      </w:r>
+    </w:p>
+    <w:p>
+      <w:r>
+        <w:tab/>
+        <w:t>Some blurb about this variable</w:t>
+      </w:r>
+      <w:r>
+        <w:t xml:space="preserve"> </w:t>
+      </w:r>
+      <w:r>
+        <w:t>Some blurb about this variable</w:t>
+      </w:r>
+      <w:r>
+        <w:t xml:space="preserve"> </w:t>
+      </w:r>
+      <w:r>
+        <w:t>Some blurb about this variable</w:t>
+      </w:r>
+      <w:r>
+        <w:t xml:space="preserve"> </w:t>
+      </w:r>
+      <w:r>
+        <w:t>Some blurb about this variable</w:t>
+      </w:r>
+      <w:r>
+        <w:t xml:space="preserve"> </w:t>
+      </w:r>
+      <w:r>
+        <w:t>Some blurb about this variable.</w:t>
+      </w:r>
+    </w:p>
+    <w:p>
+      <w:pPr>
+        <w:pStyle w:val="Heading4"/>
+        <w:rPr>
+          <w:rStyle w:val="SubtleReference"/>
+        </w:rPr>
+      </w:pPr>
+      <w:r>
+        <w:rPr>
+          <w:rStyle w:val="SubtleReference"/>
+        </w:rPr>
+        <w:t>facing</w:t>
+      </w:r>
+    </w:p>
+    <w:p>
+      <w:pPr>
+        <w:spacing w:after="0"/>
+        <w:rPr>
+          <w:i/>
+          <w:sz w:val="20"/>
+          <w:szCs w:val="20"/>
+        </w:rPr>
+      </w:pPr>
+      <w:r>
+        <w:rPr>
+          <w:sz w:val="20"/>
+          <w:szCs w:val="20"/>
+        </w:rPr>
+        <w:tab/>
+      </w:r>
+      <w:r>
+        <w:rPr>
+          <w:sz w:val="16"/>
+          <w:szCs w:val="20"/>
+        </w:rPr>
+        <w:t>Data Type:</w:t>
+      </w:r>
+      <w:r>
+        <w:rPr>
+          <w:i/>
+          <w:sz w:val="20"/>
+          <w:szCs w:val="20"/>
+        </w:rPr>
+        <w:t xml:space="preserve"> </w:t>
+      </w:r>
+      <w:r>
+        <w:rPr>
+          <w:rStyle w:val="IntenseEmphasis"/>
+          <w:i w:val="0"/>
+        </w:rPr>
+        <w:t>Integer</w:t>
+      </w:r>
+    </w:p>
+    <w:p>
+      <w:r>
+        <w:tab/>
+        <w:t>Some blurb about this variable</w:t>
+      </w:r>
+      <w:r>
+        <w:t xml:space="preserve"> </w:t>
+      </w:r>
+      <w:r>
+        <w:t>Some blurb about this variable</w:t>
+      </w:r>
+      <w:r>
+        <w:t xml:space="preserve"> </w:t>
+      </w:r>
+      <w:r>
+        <w:t>Some blurb about this variable</w:t>
+      </w:r>
+      <w:r>
+        <w:t xml:space="preserve"> </w:t>
+      </w:r>
+      <w:r>
+        <w:t>Some blurb about this variable</w:t>
+      </w:r>
+      <w:r>
+        <w:t xml:space="preserve"> </w:t>
+      </w:r>
+      <w:r>
+        <w:t>Some blurb about this variable.</w:t>
+      </w:r>
+    </w:p>
+    <w:p/>
     <w:p>
       <w:pPr>
         <w:pStyle w:val="Heading3"/>
@@ -409,22 +1163,32 @@
           <w:i/>
         </w:rPr>
       </w:pPr>
-      <w:hyperlink w:anchor="_Void_method1(String_arg0," w:history="1">
-        <w:r>
-          <w:rPr>
-            <w:rStyle w:val="Hyperlink"/>
-            <w:i/>
-          </w:rPr>
-          <w:t>public v</w:t>
-        </w:r>
-        <w:r>
-          <w:rPr>
-            <w:rStyle w:val="Hyperlink"/>
-            <w:i/>
-          </w:rPr>
-          <w:t>oid method1(String arg0, String arg1)</w:t>
-        </w:r>
-      </w:hyperlink>
+      <w:r>
+        <w:rPr>
+          <w:i/>
+        </w:rPr>
+        <w:t xml:space="preserve">public </w:t>
+      </w:r>
+      <w:proofErr w:type="gramStart"/>
+      <w:r>
+        <w:rPr>
+          <w:i/>
+        </w:rPr>
+        <w:t>Robot</w:t>
+      </w:r>
+      <w:r>
+        <w:rPr>
+          <w:i/>
+        </w:rPr>
+        <w:t>(</w:t>
+      </w:r>
+      <w:proofErr w:type="gramEnd"/>
+      <w:r>
+        <w:rPr>
+          <w:i/>
+        </w:rPr>
+        <w:t>)</w:t>
+      </w:r>
     </w:p>
     <w:p>
       <w:pPr>
@@ -435,22 +1199,82 @@
           <w:i/>
         </w:rPr>
       </w:pPr>
-      <w:hyperlink w:anchor="_Void_method2(String_arg0)" w:history="1">
-        <w:r>
-          <w:rPr>
-            <w:rStyle w:val="Hyperlink"/>
-            <w:i/>
-          </w:rPr>
-          <w:t>public v</w:t>
-        </w:r>
-        <w:r>
-          <w:rPr>
-            <w:rStyle w:val="Hyperlink"/>
-            <w:i/>
-          </w:rPr>
-          <w:t>oid method2(String arg0)</w:t>
-        </w:r>
-      </w:hyperlink>
+      <w:r>
+        <w:rPr>
+          <w:i/>
+        </w:rPr>
+        <w:t xml:space="preserve">public </w:t>
+      </w:r>
+      <w:r>
+        <w:rPr>
+          <w:i/>
+        </w:rPr>
+        <w:t xml:space="preserve">static </w:t>
+      </w:r>
+      <w:proofErr w:type="spellStart"/>
+      <w:r>
+        <w:rPr>
+          <w:i/>
+        </w:rPr>
+        <w:t>RobotBuilder</w:t>
+      </w:r>
+      <w:proofErr w:type="spellEnd"/>
+      <w:r>
+        <w:rPr>
+          <w:i/>
+        </w:rPr>
+        <w:t xml:space="preserve"> </w:t>
+      </w:r>
+      <w:proofErr w:type="spellStart"/>
+      <w:proofErr w:type="gramStart"/>
+      <w:r>
+        <w:rPr>
+          <w:i/>
+        </w:rPr>
+        <w:t>getBuilder</w:t>
+      </w:r>
+      <w:proofErr w:type="spellEnd"/>
+      <w:r>
+        <w:rPr>
+          <w:i/>
+        </w:rPr>
+        <w:t>(</w:t>
+      </w:r>
+      <w:proofErr w:type="spellStart"/>
+      <w:proofErr w:type="gramEnd"/>
+      <w:r>
+        <w:rPr>
+          <w:i/>
+        </w:rPr>
+        <w:t>boolean</w:t>
+      </w:r>
+      <w:proofErr w:type="spellEnd"/>
+      <w:r>
+        <w:rPr>
+          <w:i/>
+        </w:rPr>
+        <w:t xml:space="preserve"> </w:t>
+      </w:r>
+      <w:proofErr w:type="spellStart"/>
+      <w:r>
+        <w:rPr>
+          <w:i/>
+        </w:rPr>
+        <w:t>isAI</w:t>
+      </w:r>
+      <w:proofErr w:type="spellEnd"/>
+      <w:r>
+        <w:rPr>
+          <w:i/>
+        </w:rPr>
+        <w:t>)</w:t>
+      </w:r>
+      <w:r>
+        <w:rPr>
+          <w:i/>
+        </w:rPr>
+        <w:t xml:space="preserve"> </w:t>
+      </w:r>
     </w:p>
     <w:p>
       <w:pPr>
@@ -461,22 +1285,54 @@
           <w:i/>
         </w:rPr>
       </w:pPr>
-      <w:hyperlink w:anchor="_Void_method3(String_arg0," w:history="1">
-        <w:r>
-          <w:rPr>
-            <w:rStyle w:val="Hyperlink"/>
-            <w:i/>
-          </w:rPr>
-          <w:t>public v</w:t>
-        </w:r>
-        <w:r>
-          <w:rPr>
-            <w:rStyle w:val="Hyperlink"/>
-            <w:i/>
-          </w:rPr>
-          <w:t>oid method3(String arg0, Integer arg1)</w:t>
-        </w:r>
-      </w:hyperlink>
+      <w:r>
+        <w:rPr>
+          <w:i/>
+        </w:rPr>
+        <w:t xml:space="preserve">public </w:t>
+      </w:r>
+      <w:proofErr w:type="spellStart"/>
+      <w:r>
+        <w:rPr>
+          <w:i/>
+        </w:rPr>
+        <w:t>int</w:t>
+      </w:r>
+      <w:proofErr w:type="spellEnd"/>
+      <w:r>
+        <w:rPr>
+          <w:i/>
+        </w:rPr>
+        <w:t xml:space="preserve"> </w:t>
+      </w:r>
+      <w:proofErr w:type="spellStart"/>
+      <w:proofErr w:type="gramStart"/>
+      <w:r>
+        <w:rPr>
+          <w:i/>
+        </w:rPr>
+        <w:t>getHealth</w:t>
+      </w:r>
+      <w:proofErr w:type="spellEnd"/>
+      <w:r>
+        <w:rPr>
+          <w:i/>
+        </w:rPr>
+        <w:t>(</w:t>
+      </w:r>
+      <w:proofErr w:type="gramEnd"/>
+      <w:r>
+        <w:rPr>
+          <w:i/>
+        </w:rPr>
+        <w:t>)</w:t>
+      </w:r>
+      <w:r>
+        <w:rPr>
+          <w:i/>
+        </w:rPr>
+        <w:t xml:space="preserve"> </w:t>
+      </w:r>
     </w:p>
     <w:p>
       <w:pPr>
@@ -487,22 +1343,1123 @@
           <w:i/>
         </w:rPr>
       </w:pPr>
-      <w:hyperlink w:anchor="_Void_method4()" w:history="1">
-        <w:r>
-          <w:rPr>
-            <w:rStyle w:val="Hyperlink"/>
-            <w:i/>
-          </w:rPr>
-          <w:t>private v</w:t>
-        </w:r>
-        <w:r>
-          <w:rPr>
-            <w:rStyle w:val="Hyperlink"/>
-            <w:i/>
-          </w:rPr>
-          <w:t>oid method4()</w:t>
-        </w:r>
-      </w:hyperlink>
+      <w:r>
+        <w:rPr>
+          <w:i/>
+        </w:rPr>
+        <w:t xml:space="preserve">public </w:t>
+      </w:r>
+      <w:proofErr w:type="spellStart"/>
+      <w:r>
+        <w:rPr>
+          <w:i/>
+        </w:rPr>
+        <w:t>int</w:t>
+      </w:r>
+      <w:proofErr w:type="spellEnd"/>
+      <w:r>
+        <w:rPr>
+          <w:i/>
+        </w:rPr>
+        <w:t xml:space="preserve"> </w:t>
+      </w:r>
+      <w:proofErr w:type="spellStart"/>
+      <w:proofErr w:type="gramStart"/>
+      <w:r>
+        <w:rPr>
+          <w:i/>
+        </w:rPr>
+        <w:t>getMaxHealth</w:t>
+      </w:r>
+      <w:proofErr w:type="spellEnd"/>
+      <w:r>
+        <w:rPr>
+          <w:i/>
+        </w:rPr>
+        <w:t>(</w:t>
+      </w:r>
+      <w:proofErr w:type="gramEnd"/>
+      <w:r>
+        <w:rPr>
+          <w:i/>
+        </w:rPr>
+        <w:t>)</w:t>
+      </w:r>
+      <w:r>
+        <w:rPr>
+          <w:i/>
+        </w:rPr>
+        <w:t xml:space="preserve"> </w:t>
+      </w:r>
+    </w:p>
+    <w:p>
+      <w:pPr>
+        <w:pStyle w:val="Subtitle"/>
+        <w:spacing w:after="0" w:line="240" w:lineRule="auto"/>
+        <w:ind w:firstLine="720"/>
+        <w:rPr>
+          <w:i/>
+        </w:rPr>
+      </w:pPr>
+      <w:r>
+        <w:rPr>
+          <w:i/>
+        </w:rPr>
+        <w:t xml:space="preserve">public </w:t>
+      </w:r>
+      <w:proofErr w:type="spellStart"/>
+      <w:r>
+        <w:rPr>
+          <w:i/>
+        </w:rPr>
+        <w:t>int</w:t>
+      </w:r>
+      <w:proofErr w:type="spellEnd"/>
+      <w:r>
+        <w:rPr>
+          <w:i/>
+        </w:rPr>
+        <w:t xml:space="preserve"> </w:t>
+      </w:r>
+      <w:proofErr w:type="spellStart"/>
+      <w:proofErr w:type="gramStart"/>
+      <w:r>
+        <w:rPr>
+          <w:i/>
+        </w:rPr>
+        <w:t>getDamage</w:t>
+      </w:r>
+      <w:proofErr w:type="spellEnd"/>
+      <w:r>
+        <w:rPr>
+          <w:i/>
+        </w:rPr>
+        <w:t>(</w:t>
+      </w:r>
+      <w:proofErr w:type="gramEnd"/>
+      <w:r>
+        <w:rPr>
+          <w:i/>
+        </w:rPr>
+        <w:t>)</w:t>
+      </w:r>
+      <w:r>
+        <w:rPr>
+          <w:i/>
+        </w:rPr>
+        <w:t xml:space="preserve"> </w:t>
+      </w:r>
+    </w:p>
+    <w:p>
+      <w:pPr>
+        <w:pStyle w:val="Subtitle"/>
+        <w:spacing w:after="0" w:line="240" w:lineRule="auto"/>
+        <w:ind w:firstLine="720"/>
+        <w:rPr>
+          <w:i/>
+        </w:rPr>
+      </w:pPr>
+      <w:r>
+        <w:rPr>
+          <w:i/>
+        </w:rPr>
+        <w:t xml:space="preserve">public </w:t>
+      </w:r>
+      <w:proofErr w:type="spellStart"/>
+      <w:r>
+        <w:rPr>
+          <w:i/>
+        </w:rPr>
+        <w:t>int</w:t>
+      </w:r>
+      <w:proofErr w:type="spellEnd"/>
+      <w:r>
+        <w:rPr>
+          <w:i/>
+        </w:rPr>
+        <w:t xml:space="preserve"> </w:t>
+      </w:r>
+      <w:proofErr w:type="spellStart"/>
+      <w:proofErr w:type="gramStart"/>
+      <w:r>
+        <w:rPr>
+          <w:i/>
+        </w:rPr>
+        <w:t>getRange</w:t>
+      </w:r>
+      <w:proofErr w:type="spellEnd"/>
+      <w:r>
+        <w:rPr>
+          <w:i/>
+        </w:rPr>
+        <w:t>(</w:t>
+      </w:r>
+      <w:proofErr w:type="gramEnd"/>
+      <w:r>
+        <w:rPr>
+          <w:i/>
+        </w:rPr>
+        <w:t>)</w:t>
+      </w:r>
+      <w:r>
+        <w:rPr>
+          <w:i/>
+        </w:rPr>
+        <w:t xml:space="preserve"> </w:t>
+      </w:r>
+    </w:p>
+    <w:p>
+      <w:pPr>
+        <w:pStyle w:val="Subtitle"/>
+        <w:spacing w:after="0" w:line="240" w:lineRule="auto"/>
+        <w:ind w:firstLine="720"/>
+        <w:rPr>
+          <w:i/>
+        </w:rPr>
+      </w:pPr>
+      <w:r>
+        <w:rPr>
+          <w:i/>
+        </w:rPr>
+        <w:t xml:space="preserve">public </w:t>
+      </w:r>
+      <w:proofErr w:type="spellStart"/>
+      <w:r>
+        <w:rPr>
+          <w:i/>
+        </w:rPr>
+        <w:t>int</w:t>
+      </w:r>
+      <w:proofErr w:type="spellEnd"/>
+      <w:r>
+        <w:rPr>
+          <w:i/>
+        </w:rPr>
+        <w:t xml:space="preserve"> </w:t>
+      </w:r>
+      <w:proofErr w:type="spellStart"/>
+      <w:proofErr w:type="gramStart"/>
+      <w:r>
+        <w:rPr>
+          <w:i/>
+        </w:rPr>
+        <w:t>getMaxMoves</w:t>
+      </w:r>
+      <w:proofErr w:type="spellEnd"/>
+      <w:r>
+        <w:rPr>
+          <w:i/>
+        </w:rPr>
+        <w:t>(</w:t>
+      </w:r>
+      <w:proofErr w:type="gramEnd"/>
+      <w:r>
+        <w:rPr>
+          <w:i/>
+        </w:rPr>
+        <w:t>)</w:t>
+      </w:r>
+      <w:r>
+        <w:rPr>
+          <w:i/>
+        </w:rPr>
+        <w:t xml:space="preserve"> </w:t>
+      </w:r>
+    </w:p>
+    <w:p>
+      <w:pPr>
+        <w:pStyle w:val="Subtitle"/>
+        <w:spacing w:after="0" w:line="240" w:lineRule="auto"/>
+        <w:ind w:firstLine="720"/>
+        <w:rPr>
+          <w:i/>
+        </w:rPr>
+      </w:pPr>
+      <w:r>
+        <w:rPr>
+          <w:i/>
+        </w:rPr>
+        <w:t xml:space="preserve">public </w:t>
+      </w:r>
+      <w:proofErr w:type="spellStart"/>
+      <w:r>
+        <w:rPr>
+          <w:i/>
+        </w:rPr>
+        <w:t>int</w:t>
+      </w:r>
+      <w:proofErr w:type="spellEnd"/>
+      <w:r>
+        <w:rPr>
+          <w:i/>
+        </w:rPr>
+        <w:t xml:space="preserve"> </w:t>
+      </w:r>
+      <w:proofErr w:type="spellStart"/>
+      <w:proofErr w:type="gramStart"/>
+      <w:r>
+        <w:rPr>
+          <w:i/>
+        </w:rPr>
+        <w:t>getRemainingMoves</w:t>
+      </w:r>
+      <w:proofErr w:type="spellEnd"/>
+      <w:r>
+        <w:rPr>
+          <w:i/>
+        </w:rPr>
+        <w:t>(</w:t>
+      </w:r>
+      <w:proofErr w:type="gramEnd"/>
+      <w:r>
+        <w:rPr>
+          <w:i/>
+        </w:rPr>
+        <w:t>)</w:t>
+      </w:r>
+      <w:r>
+        <w:rPr>
+          <w:i/>
+        </w:rPr>
+        <w:t xml:space="preserve"> </w:t>
+      </w:r>
+    </w:p>
+    <w:p>
+      <w:pPr>
+        <w:pStyle w:val="Subtitle"/>
+        <w:spacing w:after="0" w:line="240" w:lineRule="auto"/>
+        <w:ind w:firstLine="720"/>
+        <w:rPr>
+          <w:i/>
+        </w:rPr>
+      </w:pPr>
+      <w:r>
+        <w:rPr>
+          <w:i/>
+        </w:rPr>
+        <w:t xml:space="preserve">public </w:t>
+      </w:r>
+      <w:proofErr w:type="spellStart"/>
+      <w:r>
+        <w:rPr>
+          <w:i/>
+        </w:rPr>
+        <w:t>RobotType</w:t>
+      </w:r>
+      <w:proofErr w:type="spellEnd"/>
+      <w:r>
+        <w:rPr>
+          <w:i/>
+        </w:rPr>
+        <w:t xml:space="preserve"> </w:t>
+      </w:r>
+      <w:proofErr w:type="spellStart"/>
+      <w:proofErr w:type="gramStart"/>
+      <w:r>
+        <w:rPr>
+          <w:i/>
+        </w:rPr>
+        <w:t>getType</w:t>
+      </w:r>
+      <w:proofErr w:type="spellEnd"/>
+      <w:r>
+        <w:rPr>
+          <w:i/>
+        </w:rPr>
+        <w:t>(</w:t>
+      </w:r>
+      <w:proofErr w:type="gramEnd"/>
+      <w:r>
+        <w:rPr>
+          <w:i/>
+        </w:rPr>
+        <w:t>)</w:t>
+      </w:r>
+      <w:r>
+        <w:rPr>
+          <w:i/>
+        </w:rPr>
+        <w:t xml:space="preserve"> </w:t>
+      </w:r>
+    </w:p>
+    <w:p>
+      <w:pPr>
+        <w:pStyle w:val="Subtitle"/>
+        <w:spacing w:after="0" w:line="240" w:lineRule="auto"/>
+        <w:ind w:firstLine="720"/>
+        <w:rPr>
+          <w:i/>
+        </w:rPr>
+      </w:pPr>
+      <w:r>
+        <w:rPr>
+          <w:i/>
+        </w:rPr>
+        <w:t xml:space="preserve">public </w:t>
+      </w:r>
+      <w:proofErr w:type="spellStart"/>
+      <w:r>
+        <w:rPr>
+          <w:i/>
+        </w:rPr>
+        <w:t>HexNode</w:t>
+      </w:r>
+      <w:proofErr w:type="spellEnd"/>
+      <w:r>
+        <w:rPr>
+          <w:i/>
+        </w:rPr>
+        <w:t xml:space="preserve"> </w:t>
+      </w:r>
+      <w:proofErr w:type="spellStart"/>
+      <w:proofErr w:type="gramStart"/>
+      <w:r>
+        <w:rPr>
+          <w:i/>
+        </w:rPr>
+        <w:t>getPosition</w:t>
+      </w:r>
+      <w:proofErr w:type="spellEnd"/>
+      <w:r>
+        <w:rPr>
+          <w:i/>
+        </w:rPr>
+        <w:t>(</w:t>
+      </w:r>
+      <w:proofErr w:type="gramEnd"/>
+      <w:r>
+        <w:rPr>
+          <w:i/>
+        </w:rPr>
+        <w:t>)</w:t>
+      </w:r>
+      <w:r>
+        <w:rPr>
+          <w:i/>
+        </w:rPr>
+        <w:t>(</w:t>
+      </w:r>
+      <w:r>
+        <w:rPr>
+          <w:i/>
+        </w:rPr>
+        <w:t>)</w:t>
+      </w:r>
+      <w:r>
+        <w:rPr>
+          <w:i/>
+        </w:rPr>
+        <w:t xml:space="preserve"> </w:t>
+      </w:r>
+    </w:p>
+    <w:p>
+      <w:pPr>
+        <w:pStyle w:val="Subtitle"/>
+        <w:spacing w:after="0" w:line="240" w:lineRule="auto"/>
+        <w:ind w:firstLine="720"/>
+        <w:rPr>
+          <w:i/>
+        </w:rPr>
+      </w:pPr>
+      <w:r>
+        <w:rPr>
+          <w:i/>
+        </w:rPr>
+        <w:t xml:space="preserve">public </w:t>
+      </w:r>
+      <w:r>
+        <w:rPr>
+          <w:i/>
+        </w:rPr>
+        <w:t xml:space="preserve">String </w:t>
+      </w:r>
+      <w:proofErr w:type="spellStart"/>
+      <w:proofErr w:type="gramStart"/>
+      <w:r>
+        <w:rPr>
+          <w:i/>
+        </w:rPr>
+        <w:t>getName</w:t>
+      </w:r>
+      <w:proofErr w:type="spellEnd"/>
+      <w:r>
+        <w:rPr>
+          <w:i/>
+        </w:rPr>
+        <w:t>(</w:t>
+      </w:r>
+      <w:proofErr w:type="gramEnd"/>
+      <w:r>
+        <w:rPr>
+          <w:i/>
+        </w:rPr>
+        <w:t>)</w:t>
+      </w:r>
+      <w:r>
+        <w:rPr>
+          <w:i/>
+        </w:rPr>
+        <w:t xml:space="preserve"> </w:t>
+      </w:r>
+    </w:p>
+    <w:p>
+      <w:pPr>
+        <w:pStyle w:val="Subtitle"/>
+        <w:spacing w:after="0" w:line="240" w:lineRule="auto"/>
+        <w:ind w:firstLine="720"/>
+        <w:rPr>
+          <w:i/>
+        </w:rPr>
+      </w:pPr>
+      <w:r>
+        <w:rPr>
+          <w:i/>
+        </w:rPr>
+        <w:t xml:space="preserve">public void </w:t>
+      </w:r>
+      <w:proofErr w:type="spellStart"/>
+      <w:proofErr w:type="gramStart"/>
+      <w:r>
+        <w:rPr>
+          <w:i/>
+        </w:rPr>
+        <w:t>setHealth</w:t>
+      </w:r>
+      <w:proofErr w:type="spellEnd"/>
+      <w:r>
+        <w:rPr>
+          <w:i/>
+        </w:rPr>
+        <w:t>(</w:t>
+      </w:r>
+      <w:proofErr w:type="spellStart"/>
+      <w:proofErr w:type="gramEnd"/>
+      <w:r>
+        <w:rPr>
+          <w:i/>
+        </w:rPr>
+        <w:t>int</w:t>
+      </w:r>
+      <w:proofErr w:type="spellEnd"/>
+      <w:r>
+        <w:rPr>
+          <w:i/>
+        </w:rPr>
+        <w:t xml:space="preserve"> health</w:t>
+      </w:r>
+      <w:r>
+        <w:rPr>
+          <w:i/>
+        </w:rPr>
+        <w:t>)</w:t>
+      </w:r>
+      <w:r>
+        <w:rPr>
+          <w:i/>
+        </w:rPr>
+        <w:t xml:space="preserve"> </w:t>
+      </w:r>
+    </w:p>
+    <w:p>
+      <w:pPr>
+        <w:pStyle w:val="Subtitle"/>
+        <w:spacing w:after="0" w:line="240" w:lineRule="auto"/>
+        <w:ind w:firstLine="720"/>
+        <w:rPr>
+          <w:i/>
+        </w:rPr>
+      </w:pPr>
+      <w:r>
+        <w:rPr>
+          <w:i/>
+        </w:rPr>
+        <w:t xml:space="preserve">public void </w:t>
+      </w:r>
+      <w:proofErr w:type="spellStart"/>
+      <w:proofErr w:type="gramStart"/>
+      <w:r>
+        <w:rPr>
+          <w:i/>
+        </w:rPr>
+        <w:t>setDamage</w:t>
+      </w:r>
+      <w:proofErr w:type="spellEnd"/>
+      <w:r>
+        <w:rPr>
+          <w:i/>
+        </w:rPr>
+        <w:t>(</w:t>
+      </w:r>
+      <w:proofErr w:type="spellStart"/>
+      <w:proofErr w:type="gramEnd"/>
+      <w:r>
+        <w:rPr>
+          <w:i/>
+        </w:rPr>
+        <w:t>int</w:t>
+      </w:r>
+      <w:proofErr w:type="spellEnd"/>
+      <w:r>
+        <w:rPr>
+          <w:i/>
+        </w:rPr>
+        <w:t xml:space="preserve"> damage</w:t>
+      </w:r>
+      <w:r>
+        <w:rPr>
+          <w:i/>
+        </w:rPr>
+        <w:t>)</w:t>
+      </w:r>
+      <w:r>
+        <w:rPr>
+          <w:i/>
+        </w:rPr>
+        <w:t xml:space="preserve"> </w:t>
+      </w:r>
+    </w:p>
+    <w:p>
+      <w:pPr>
+        <w:pStyle w:val="Subtitle"/>
+        <w:spacing w:after="0" w:line="240" w:lineRule="auto"/>
+        <w:ind w:firstLine="720"/>
+        <w:rPr>
+          <w:i/>
+        </w:rPr>
+      </w:pPr>
+      <w:r>
+        <w:rPr>
+          <w:i/>
+        </w:rPr>
+        <w:t xml:space="preserve">public void </w:t>
+      </w:r>
+      <w:proofErr w:type="spellStart"/>
+      <w:proofErr w:type="gramStart"/>
+      <w:r>
+        <w:rPr>
+          <w:i/>
+        </w:rPr>
+        <w:t>setRange</w:t>
+      </w:r>
+      <w:proofErr w:type="spellEnd"/>
+      <w:r>
+        <w:rPr>
+          <w:i/>
+        </w:rPr>
+        <w:t>(</w:t>
+      </w:r>
+      <w:proofErr w:type="spellStart"/>
+      <w:proofErr w:type="gramEnd"/>
+      <w:r>
+        <w:rPr>
+          <w:i/>
+        </w:rPr>
+        <w:t>int</w:t>
+      </w:r>
+      <w:proofErr w:type="spellEnd"/>
+      <w:r>
+        <w:rPr>
+          <w:i/>
+        </w:rPr>
+        <w:t xml:space="preserve"> range</w:t>
+      </w:r>
+      <w:r>
+        <w:rPr>
+          <w:i/>
+        </w:rPr>
+        <w:t>)</w:t>
+      </w:r>
+      <w:r>
+        <w:rPr>
+          <w:i/>
+        </w:rPr>
+        <w:t xml:space="preserve"> </w:t>
+      </w:r>
+    </w:p>
+    <w:p>
+      <w:pPr>
+        <w:pStyle w:val="Subtitle"/>
+        <w:spacing w:after="0" w:line="240" w:lineRule="auto"/>
+        <w:ind w:firstLine="720"/>
+        <w:rPr>
+          <w:i/>
+        </w:rPr>
+      </w:pPr>
+      <w:r>
+        <w:rPr>
+          <w:i/>
+        </w:rPr>
+        <w:t xml:space="preserve">public void </w:t>
+      </w:r>
+      <w:proofErr w:type="spellStart"/>
+      <w:proofErr w:type="gramStart"/>
+      <w:r>
+        <w:rPr>
+          <w:i/>
+        </w:rPr>
+        <w:t>setMoves</w:t>
+      </w:r>
+      <w:proofErr w:type="spellEnd"/>
+      <w:r>
+        <w:rPr>
+          <w:i/>
+        </w:rPr>
+        <w:t>(</w:t>
+      </w:r>
+      <w:proofErr w:type="spellStart"/>
+      <w:proofErr w:type="gramEnd"/>
+      <w:r>
+        <w:rPr>
+          <w:i/>
+        </w:rPr>
+        <w:t>int</w:t>
+      </w:r>
+      <w:proofErr w:type="spellEnd"/>
+      <w:r>
+        <w:rPr>
+          <w:i/>
+        </w:rPr>
+        <w:t xml:space="preserve"> moves</w:t>
+      </w:r>
+      <w:r>
+        <w:rPr>
+          <w:i/>
+        </w:rPr>
+        <w:t>)</w:t>
+      </w:r>
+      <w:r>
+        <w:rPr>
+          <w:i/>
+        </w:rPr>
+        <w:t xml:space="preserve"> </w:t>
+      </w:r>
+    </w:p>
+    <w:p>
+      <w:pPr>
+        <w:pStyle w:val="Subtitle"/>
+        <w:spacing w:after="0" w:line="240" w:lineRule="auto"/>
+        <w:ind w:firstLine="720"/>
+        <w:rPr>
+          <w:i/>
+        </w:rPr>
+      </w:pPr>
+      <w:r>
+        <w:rPr>
+          <w:i/>
+        </w:rPr>
+        <w:t xml:space="preserve">public void </w:t>
+      </w:r>
+      <w:proofErr w:type="spellStart"/>
+      <w:proofErr w:type="gramStart"/>
+      <w:r>
+        <w:rPr>
+          <w:i/>
+        </w:rPr>
+        <w:t>setType</w:t>
+      </w:r>
+      <w:proofErr w:type="spellEnd"/>
+      <w:r>
+        <w:rPr>
+          <w:i/>
+        </w:rPr>
+        <w:t>(</w:t>
+      </w:r>
+      <w:proofErr w:type="spellStart"/>
+      <w:proofErr w:type="gramEnd"/>
+      <w:r>
+        <w:rPr>
+          <w:i/>
+        </w:rPr>
+        <w:t>RobotType</w:t>
+      </w:r>
+      <w:proofErr w:type="spellEnd"/>
+      <w:r>
+        <w:rPr>
+          <w:i/>
+        </w:rPr>
+        <w:t xml:space="preserve"> type</w:t>
+      </w:r>
+      <w:r>
+        <w:rPr>
+          <w:i/>
+        </w:rPr>
+        <w:t>)</w:t>
+      </w:r>
+      <w:r>
+        <w:rPr>
+          <w:i/>
+        </w:rPr>
+        <w:t xml:space="preserve"> </w:t>
+      </w:r>
+    </w:p>
+    <w:p>
+      <w:pPr>
+        <w:pStyle w:val="Subtitle"/>
+        <w:spacing w:after="0" w:line="240" w:lineRule="auto"/>
+        <w:ind w:firstLine="720"/>
+        <w:rPr>
+          <w:i/>
+        </w:rPr>
+      </w:pPr>
+      <w:r>
+        <w:rPr>
+          <w:i/>
+        </w:rPr>
+        <w:t xml:space="preserve">public void </w:t>
+      </w:r>
+      <w:proofErr w:type="spellStart"/>
+      <w:proofErr w:type="gramStart"/>
+      <w:r>
+        <w:rPr>
+          <w:i/>
+        </w:rPr>
+        <w:t>setPosition</w:t>
+      </w:r>
+      <w:proofErr w:type="spellEnd"/>
+      <w:r>
+        <w:rPr>
+          <w:i/>
+        </w:rPr>
+        <w:t>(</w:t>
+      </w:r>
+      <w:proofErr w:type="spellStart"/>
+      <w:proofErr w:type="gramEnd"/>
+      <w:r>
+        <w:rPr>
+          <w:i/>
+        </w:rPr>
+        <w:t>HexNode</w:t>
+      </w:r>
+      <w:proofErr w:type="spellEnd"/>
+      <w:r>
+        <w:rPr>
+          <w:i/>
+        </w:rPr>
+        <w:t xml:space="preserve"> node</w:t>
+      </w:r>
+      <w:r>
+        <w:rPr>
+          <w:i/>
+        </w:rPr>
+        <w:t>)</w:t>
+      </w:r>
+      <w:r>
+        <w:rPr>
+          <w:i/>
+        </w:rPr>
+        <w:t xml:space="preserve"> </w:t>
+      </w:r>
+    </w:p>
+    <w:p>
+      <w:pPr>
+        <w:pStyle w:val="Subtitle"/>
+        <w:spacing w:after="0" w:line="240" w:lineRule="auto"/>
+        <w:ind w:firstLine="720"/>
+        <w:rPr>
+          <w:i/>
+        </w:rPr>
+      </w:pPr>
+      <w:r>
+        <w:rPr>
+          <w:i/>
+        </w:rPr>
+        <w:t xml:space="preserve">public void </w:t>
+      </w:r>
+      <w:proofErr w:type="spellStart"/>
+      <w:proofErr w:type="gramStart"/>
+      <w:r>
+        <w:rPr>
+          <w:i/>
+        </w:rPr>
+        <w:t>setName</w:t>
+      </w:r>
+      <w:proofErr w:type="spellEnd"/>
+      <w:r>
+        <w:rPr>
+          <w:i/>
+        </w:rPr>
+        <w:t>(</w:t>
+      </w:r>
+      <w:proofErr w:type="gramEnd"/>
+      <w:r>
+        <w:rPr>
+          <w:i/>
+        </w:rPr>
+        <w:t>)</w:t>
+      </w:r>
+      <w:r>
+        <w:rPr>
+          <w:i/>
+        </w:rPr>
+        <w:t xml:space="preserve"> </w:t>
+      </w:r>
+    </w:p>
+    <w:p>
+      <w:pPr>
+        <w:pStyle w:val="Subtitle"/>
+        <w:spacing w:after="0" w:line="240" w:lineRule="auto"/>
+        <w:ind w:firstLine="720"/>
+        <w:rPr>
+          <w:i/>
+        </w:rPr>
+      </w:pPr>
+      <w:r>
+        <w:rPr>
+          <w:i/>
+        </w:rPr>
+        <w:t xml:space="preserve">public </w:t>
+      </w:r>
+      <w:r>
+        <w:rPr>
+          <w:i/>
+        </w:rPr>
+        <w:t xml:space="preserve">Stats </w:t>
+      </w:r>
+      <w:proofErr w:type="spellStart"/>
+      <w:proofErr w:type="gramStart"/>
+      <w:r>
+        <w:rPr>
+          <w:i/>
+        </w:rPr>
+        <w:t>getStats</w:t>
+      </w:r>
+      <w:proofErr w:type="spellEnd"/>
+      <w:r>
+        <w:rPr>
+          <w:i/>
+        </w:rPr>
+        <w:t>(</w:t>
+      </w:r>
+      <w:proofErr w:type="gramEnd"/>
+      <w:r>
+        <w:rPr>
+          <w:i/>
+        </w:rPr>
+        <w:t>)</w:t>
+      </w:r>
+      <w:r>
+        <w:rPr>
+          <w:i/>
+        </w:rPr>
+        <w:t xml:space="preserve"> </w:t>
+      </w:r>
+    </w:p>
+    <w:p>
+      <w:pPr>
+        <w:pStyle w:val="Subtitle"/>
+        <w:spacing w:after="0" w:line="240" w:lineRule="auto"/>
+        <w:ind w:firstLine="720"/>
+        <w:rPr>
+          <w:i/>
+        </w:rPr>
+      </w:pPr>
+      <w:r>
+        <w:rPr>
+          <w:i/>
+        </w:rPr>
+        <w:t xml:space="preserve">public void </w:t>
+      </w:r>
+      <w:proofErr w:type="spellStart"/>
+      <w:proofErr w:type="gramStart"/>
+      <w:r>
+        <w:rPr>
+          <w:i/>
+        </w:rPr>
+        <w:t>consumeMove</w:t>
+      </w:r>
+      <w:proofErr w:type="spellEnd"/>
+      <w:r>
+        <w:rPr>
+          <w:i/>
+        </w:rPr>
+        <w:t>(</w:t>
+      </w:r>
+      <w:proofErr w:type="gramEnd"/>
+      <w:r>
+        <w:rPr>
+          <w:i/>
+        </w:rPr>
+        <w:t>)</w:t>
+      </w:r>
+      <w:r>
+        <w:rPr>
+          <w:i/>
+        </w:rPr>
+        <w:t xml:space="preserve"> </w:t>
+      </w:r>
+    </w:p>
+    <w:p>
+      <w:pPr>
+        <w:pStyle w:val="Subtitle"/>
+        <w:spacing w:after="0" w:line="240" w:lineRule="auto"/>
+        <w:ind w:firstLine="720"/>
+        <w:rPr>
+          <w:i/>
+        </w:rPr>
+      </w:pPr>
+      <w:r>
+        <w:rPr>
+          <w:i/>
+        </w:rPr>
+        <w:lastRenderedPageBreak/>
+        <w:t xml:space="preserve">public </w:t>
+      </w:r>
+      <w:proofErr w:type="spellStart"/>
+      <w:r>
+        <w:rPr>
+          <w:i/>
+        </w:rPr>
+        <w:t>boolean</w:t>
+      </w:r>
+      <w:proofErr w:type="spellEnd"/>
+      <w:r>
+        <w:rPr>
+          <w:i/>
+        </w:rPr>
+        <w:t xml:space="preserve"> </w:t>
+      </w:r>
+      <w:proofErr w:type="spellStart"/>
+      <w:proofErr w:type="gramStart"/>
+      <w:r>
+        <w:rPr>
+          <w:i/>
+        </w:rPr>
+        <w:t>isAlive</w:t>
+      </w:r>
+      <w:proofErr w:type="spellEnd"/>
+      <w:r>
+        <w:rPr>
+          <w:i/>
+        </w:rPr>
+        <w:t>(</w:t>
+      </w:r>
+      <w:proofErr w:type="gramEnd"/>
+      <w:r>
+        <w:rPr>
+          <w:i/>
+        </w:rPr>
+        <w:t>)</w:t>
+      </w:r>
+      <w:r>
+        <w:rPr>
+          <w:i/>
+        </w:rPr>
+        <w:t xml:space="preserve"> </w:t>
+      </w:r>
+    </w:p>
+    <w:p>
+      <w:pPr>
+        <w:pStyle w:val="Subtitle"/>
+        <w:spacing w:after="0" w:line="240" w:lineRule="auto"/>
+        <w:ind w:firstLine="720"/>
+        <w:rPr>
+          <w:i/>
+        </w:rPr>
+      </w:pPr>
+      <w:r>
+        <w:rPr>
+          <w:i/>
+        </w:rPr>
+        <w:t xml:space="preserve">public </w:t>
+      </w:r>
+      <w:r>
+        <w:rPr>
+          <w:i/>
+        </w:rPr>
+        <w:t xml:space="preserve">void </w:t>
+      </w:r>
+      <w:proofErr w:type="spellStart"/>
+      <w:proofErr w:type="gramStart"/>
+      <w:r>
+        <w:rPr>
+          <w:i/>
+        </w:rPr>
+        <w:t>takeDamage</w:t>
+      </w:r>
+      <w:proofErr w:type="spellEnd"/>
+      <w:r>
+        <w:rPr>
+          <w:i/>
+        </w:rPr>
+        <w:t>(</w:t>
+      </w:r>
+      <w:proofErr w:type="spellStart"/>
+      <w:proofErr w:type="gramEnd"/>
+      <w:r>
+        <w:rPr>
+          <w:i/>
+        </w:rPr>
+        <w:t>int</w:t>
+      </w:r>
+      <w:proofErr w:type="spellEnd"/>
+      <w:r>
+        <w:rPr>
+          <w:i/>
+        </w:rPr>
+        <w:t xml:space="preserve"> amount</w:t>
+      </w:r>
+      <w:r>
+        <w:rPr>
+          <w:i/>
+        </w:rPr>
+        <w:t>)</w:t>
+      </w:r>
+      <w:r>
+        <w:rPr>
+          <w:i/>
+        </w:rPr>
+        <w:t xml:space="preserve"> </w:t>
+      </w:r>
+    </w:p>
+    <w:p>
+      <w:pPr>
+        <w:pStyle w:val="Subtitle"/>
+        <w:spacing w:after="0" w:line="240" w:lineRule="auto"/>
+        <w:ind w:firstLine="720"/>
+        <w:rPr>
+          <w:i/>
+        </w:rPr>
+      </w:pPr>
+      <w:r>
+        <w:rPr>
+          <w:i/>
+        </w:rPr>
+        <w:t xml:space="preserve">public </w:t>
+      </w:r>
+      <w:r>
+        <w:rPr>
+          <w:i/>
+        </w:rPr>
+        <w:t xml:space="preserve">void </w:t>
+      </w:r>
+      <w:proofErr w:type="spellStart"/>
+      <w:proofErr w:type="gramStart"/>
+      <w:r>
+        <w:rPr>
+          <w:i/>
+        </w:rPr>
+        <w:t>startPlay</w:t>
+      </w:r>
+      <w:proofErr w:type="spellEnd"/>
+      <w:r>
+        <w:rPr>
+          <w:i/>
+        </w:rPr>
+        <w:t>(</w:t>
+      </w:r>
+      <w:proofErr w:type="gramEnd"/>
+      <w:r>
+        <w:rPr>
+          <w:i/>
+        </w:rPr>
+        <w:t>)</w:t>
+      </w:r>
+      <w:r>
+        <w:rPr>
+          <w:i/>
+        </w:rPr>
+        <w:t xml:space="preserve"> </w:t>
+      </w:r>
     </w:p>
     <w:p/>
     <w:p>
@@ -517,13 +2474,228 @@
       <w:pPr>
         <w:pStyle w:val="Heading4"/>
       </w:pPr>
-      <w:bookmarkStart w:id="1" w:name="_Void_method1(String_arg0,"/>
+      <w:bookmarkStart w:id="0" w:name="_Void_method1(String_arg0,"/>
+      <w:bookmarkEnd w:id="0"/>
+      <w:r>
+        <w:t xml:space="preserve">public </w:t>
+      </w:r>
+      <w:r>
+        <w:t xml:space="preserve">static </w:t>
+      </w:r>
+      <w:proofErr w:type="spellStart"/>
+      <w:r>
+        <w:t>RobotBuidler</w:t>
+      </w:r>
+      <w:proofErr w:type="spellEnd"/>
+      <w:r>
+        <w:t xml:space="preserve"> </w:t>
+      </w:r>
+      <w:proofErr w:type="spellStart"/>
+      <w:proofErr w:type="gramStart"/>
+      <w:r>
+        <w:t>getBuilder</w:t>
+      </w:r>
+      <w:proofErr w:type="spellEnd"/>
+      <w:r>
+        <w:t>(</w:t>
+      </w:r>
+      <w:proofErr w:type="spellStart"/>
+      <w:proofErr w:type="gramEnd"/>
+      <w:r>
+        <w:t>boolean</w:t>
+      </w:r>
+      <w:proofErr w:type="spellEnd"/>
+      <w:r>
+        <w:t xml:space="preserve"> </w:t>
+      </w:r>
+      <w:proofErr w:type="spellStart"/>
+      <w:r>
+        <w:t>isAI</w:t>
+      </w:r>
+      <w:proofErr w:type="spellEnd"/>
+      <w:r>
+        <w:t>)</w:t>
+      </w:r>
+    </w:p>
+    <w:p>
+      <w:r>
+        <w:t>This method does some stuff with two strings</w:t>
+      </w:r>
+      <w:r>
+        <w:t xml:space="preserve"> </w:t>
+      </w:r>
+      <w:r>
+        <w:t>This method does some stuff with two strings</w:t>
+      </w:r>
+      <w:r>
+        <w:t xml:space="preserve"> </w:t>
+      </w:r>
+      <w:r>
+        <w:t>This method does some stuff with two strings</w:t>
+      </w:r>
+    </w:p>
+    <w:p>
+      <w:pPr>
+        <w:pStyle w:val="Heading4"/>
+      </w:pPr>
+      <w:r>
+        <w:t xml:space="preserve">public </w:t>
+      </w:r>
+      <w:r>
+        <w:t>void</w:t>
+      </w:r>
+      <w:r>
+        <w:t xml:space="preserve"> </w:t>
+      </w:r>
+      <w:proofErr w:type="spellStart"/>
+      <w:proofErr w:type="gramStart"/>
+      <w:r>
+        <w:t>consumeMove</w:t>
+      </w:r>
+      <w:proofErr w:type="spellEnd"/>
+      <w:r>
+        <w:t>(</w:t>
+      </w:r>
+      <w:proofErr w:type="gramEnd"/>
+      <w:r>
+        <w:t>)</w:t>
+      </w:r>
+    </w:p>
+    <w:p>
+      <w:r>
+        <w:t>This method does some stuff with two strings</w:t>
+      </w:r>
+      <w:r>
+        <w:t xml:space="preserve"> </w:t>
+      </w:r>
+      <w:r>
+        <w:t>This method does some stuff with two strings</w:t>
+      </w:r>
+      <w:r>
+        <w:t xml:space="preserve"> </w:t>
+      </w:r>
+      <w:r>
+        <w:t>This method does some stuff with two strings</w:t>
+      </w:r>
+    </w:p>
+    <w:p>
+      <w:pPr>
+        <w:pStyle w:val="Heading4"/>
+      </w:pPr>
+      <w:r>
+        <w:t xml:space="preserve">public </w:t>
+      </w:r>
+      <w:proofErr w:type="spellStart"/>
+      <w:r>
+        <w:t>boolean</w:t>
+      </w:r>
+      <w:proofErr w:type="spellEnd"/>
+      <w:r>
+        <w:t xml:space="preserve"> </w:t>
+      </w:r>
+      <w:proofErr w:type="spellStart"/>
+      <w:proofErr w:type="gramStart"/>
+      <w:r>
+        <w:t>isAlive</w:t>
+      </w:r>
+      <w:proofErr w:type="spellEnd"/>
+      <w:r>
+        <w:t>(</w:t>
+      </w:r>
+      <w:proofErr w:type="gramEnd"/>
+      <w:r>
+        <w:t>)</w:t>
+      </w:r>
+    </w:p>
+    <w:p>
+      <w:r>
+        <w:t>This method does some stuff with two strings</w:t>
+      </w:r>
+      <w:r>
+        <w:t xml:space="preserve"> </w:t>
+      </w:r>
+      <w:r>
+        <w:t>This method does some stuff with two strings</w:t>
+      </w:r>
+      <w:r>
+        <w:t xml:space="preserve"> </w:t>
+      </w:r>
+      <w:r>
+        <w:t>This method does some stuff with two strings</w:t>
+      </w:r>
+      <w:r>
+        <w:t xml:space="preserve"> </w:t>
+      </w:r>
+    </w:p>
+    <w:p>
+      <w:pPr>
+        <w:pStyle w:val="Heading4"/>
+      </w:pPr>
+      <w:r>
+        <w:t xml:space="preserve">public </w:t>
+      </w:r>
+      <w:r>
+        <w:t xml:space="preserve">void </w:t>
+      </w:r>
+      <w:proofErr w:type="spellStart"/>
+      <w:r>
+        <w:t>takeDamage</w:t>
+      </w:r>
+      <w:proofErr w:type="spellEnd"/>
+      <w:r>
+        <w:t xml:space="preserve"> (</w:t>
+      </w:r>
+      <w:proofErr w:type="spellStart"/>
+      <w:r>
+        <w:t>int</w:t>
+      </w:r>
+      <w:proofErr w:type="spellEnd"/>
+      <w:r>
+        <w:t xml:space="preserve"> amount</w:t>
+      </w:r>
+      <w:r>
+        <w:t>)</w:t>
+      </w:r>
+    </w:p>
+    <w:p>
+      <w:r>
+        <w:t>This method does some stuff with two strings</w:t>
+      </w:r>
+      <w:r>
+        <w:t xml:space="preserve"> </w:t>
+      </w:r>
+      <w:r>
+        <w:t>This method does some stuff with two strings</w:t>
+      </w:r>
+      <w:r>
+        <w:t xml:space="preserve"> </w:t>
+      </w:r>
+      <w:r>
+        <w:t>This method does some stuff with two strings</w:t>
+      </w:r>
+    </w:p>
+    <w:p>
+      <w:pPr>
+        <w:pStyle w:val="Heading4"/>
+      </w:pPr>
+      <w:r>
+        <w:t xml:space="preserve">public </w:t>
+      </w:r>
+      <w:r>
+        <w:t xml:space="preserve">void </w:t>
+      </w:r>
+      <w:proofErr w:type="spellStart"/>
+      <w:r>
+        <w:t>startPlay</w:t>
+      </w:r>
+      <w:proofErr w:type="spellEnd"/>
+      <w:r>
+        <w:t xml:space="preserve"> (</w:t>
+      </w:r>
+      <w:bookmarkStart w:id="1" w:name="_GoBack"/>
       <w:bookmarkEnd w:id="1"/>
       <w:r>
-        <w:t xml:space="preserve">public </w:t>
-      </w:r>
-      <w:r>
-        <w:t>void method1(String arg0, String arg1)</w:t>
+        <w:t>)</w:t>
       </w:r>
     </w:p>
     <w:p>
@@ -541,133 +2713,6 @@
       </w:r>
       <w:r>
         <w:t>This method does some stuff with two strings</w:t>
-      </w:r>
-    </w:p>
-    <w:p>
-      <w:pPr>
-        <w:pStyle w:val="Heading4"/>
-      </w:pPr>
-      <w:bookmarkStart w:id="2" w:name="_Void_method2(String_arg0)"/>
-      <w:bookmarkEnd w:id="2"/>
-      <w:r>
-        <w:t xml:space="preserve">public </w:t>
-      </w:r>
-      <w:r>
-        <w:t>void method2(String arg0)</w:t>
-      </w:r>
-    </w:p>
-    <w:p>
-      <w:bookmarkStart w:id="3" w:name="_Void_method3(String_arg0,"/>
-      <w:bookmarkEnd w:id="3"/>
-      <w:r>
-        <w:t>This method does some stuff with a string</w:t>
-      </w:r>
-      <w:r>
-        <w:t xml:space="preserve"> </w:t>
-      </w:r>
-      <w:r>
-        <w:t>This method does some stuff with a string</w:t>
-      </w:r>
-      <w:r>
-        <w:t xml:space="preserve"> </w:t>
-      </w:r>
-      <w:r>
-        <w:t>This method does some stuff with a string</w:t>
-      </w:r>
-      <w:r>
-        <w:t xml:space="preserve"> </w:t>
-      </w:r>
-      <w:r>
-        <w:t>This method does some stuff with a string</w:t>
-      </w:r>
-      <w:r>
-        <w:t xml:space="preserve"> </w:t>
-      </w:r>
-      <w:r>
-        <w:t>This method does some stuff with a string</w:t>
-      </w:r>
-    </w:p>
-    <w:p>
-      <w:pPr>
-        <w:pStyle w:val="Heading4"/>
-      </w:pPr>
-      <w:r>
-        <w:t xml:space="preserve">public </w:t>
-      </w:r>
-      <w:r>
-        <w:t>void method3(String arg0, Integer arg1)</w:t>
-      </w:r>
-    </w:p>
-    <w:p>
-      <w:r>
-        <w:t>This method does things</w:t>
-      </w:r>
-      <w:r>
-        <w:t xml:space="preserve"> </w:t>
-      </w:r>
-      <w:r>
-        <w:t>This method does things</w:t>
-      </w:r>
-      <w:r>
-        <w:t xml:space="preserve"> </w:t>
-      </w:r>
-      <w:r>
-        <w:t>This method does things</w:t>
-      </w:r>
-      <w:r>
-        <w:t xml:space="preserve"> </w:t>
-      </w:r>
-      <w:r>
-        <w:t>This method does things</w:t>
-      </w:r>
-      <w:r>
-        <w:t xml:space="preserve"> </w:t>
-      </w:r>
-      <w:r>
-        <w:t>This method does things</w:t>
-      </w:r>
-      <w:r>
-        <w:t xml:space="preserve"> </w:t>
-      </w:r>
-      <w:r>
-        <w:t>This method does things</w:t>
-      </w:r>
-    </w:p>
-    <w:p>
-      <w:pPr>
-        <w:pStyle w:val="Heading4"/>
-      </w:pPr>
-      <w:bookmarkStart w:id="4" w:name="_Void_method4()"/>
-      <w:bookmarkEnd w:id="4"/>
-      <w:r>
-        <w:rPr>
-          <w:iCs w:val="0"/>
-        </w:rPr>
-        <w:lastRenderedPageBreak/>
-        <w:t>private</w:t>
-      </w:r>
-      <w:r>
-        <w:t xml:space="preserve"> </w:t>
-      </w:r>
-      <w:r>
-        <w:t>void method4()</w:t>
-      </w:r>
-    </w:p>
-    <w:p>
-      <w:r>
-        <w:t>This method doesn’t do much</w:t>
-      </w:r>
-      <w:r>
-        <w:t xml:space="preserve"> </w:t>
-      </w:r>
-      <w:r>
-        <w:t>This method doesn’t do much</w:t>
-      </w:r>
-      <w:r>
-        <w:t xml:space="preserve"> </w:t>
-      </w:r>
-      <w:r>
-        <w:t>This method doesn’t do much</w:t>
       </w:r>
     </w:p>
     <w:p/>
@@ -683,8 +2728,8 @@
 </file>
 
 <file path=word/numbering.xml><?xml version="1.0" encoding="utf-8"?>
-<w:numbering xmlns:wpc="http://schemas.microsoft.com/office/word/2010/wordprocessingCanvas" xmlns:mo="http://schemas.microsoft.com/office/mac/office/2008/main" xmlns:mc="http://schemas.openxmlformats.org/markup-compatibility/2006" xmlns:mv="urn:schemas-microsoft-com:mac:vml" xmlns:o="urn:schemas-microsoft-com:office:office" xmlns:r="http://schemas.openxmlformats.org/officeDocument/2006/relationships" xmlns:m="http://schemas.openxmlformats.org/officeDocument/2006/math" xmlns:v="urn:schemas-microsoft-com:vml" xmlns:wp14="http://schemas.microsoft.com/office/word/2010/wordprocessingDrawing" xmlns:wp="http://schemas.openxmlformats.org/drawingml/2006/wordprocessingDrawing" xmlns:w10="urn:schemas-microsoft-com:office:word" xmlns:w="http://schemas.openxmlformats.org/wordprocessingml/2006/main" xmlns:w14="http://schemas.microsoft.com/office/word/2010/wordml" xmlns:w15="http://schemas.microsoft.com/office/word/2012/wordml" xmlns:wpg="http://schemas.microsoft.com/office/word/2010/wordprocessingGroup" xmlns:wpi="http://schemas.microsoft.com/office/word/2010/wordprocessingInk" xmlns:wne="http://schemas.microsoft.com/office/word/2006/wordml" xmlns:wps="http://schemas.microsoft.com/office/word/2010/wordprocessingShape" mc:Ignorable="w14 w15 wp14">
-  <w:abstractNum w:abstractNumId="0">
+<w:numbering xmlns:wpc="http://schemas.microsoft.com/office/word/2010/wordprocessingCanvas" xmlns:cx="http://schemas.microsoft.com/office/drawing/2014/chartex" xmlns:cx1="http://schemas.microsoft.com/office/drawing/2015/9/8/chartex" xmlns:cx2="http://schemas.microsoft.com/office/drawing/2015/10/21/chartex" xmlns:cx3="http://schemas.microsoft.com/office/drawing/2016/5/9/chartex" xmlns:cx4="http://schemas.microsoft.com/office/drawing/2016/5/10/chartex" xmlns:cx5="http://schemas.microsoft.com/office/drawing/2016/5/11/chartex" xmlns:mc="http://schemas.openxmlformats.org/markup-compatibility/2006" xmlns:o="urn:schemas-microsoft-com:office:office" xmlns:r="http://schemas.openxmlformats.org/officeDocument/2006/relationships" xmlns:m="http://schemas.openxmlformats.org/officeDocument/2006/math" xmlns:v="urn:schemas-microsoft-com:vml" xmlns:wp14="http://schemas.microsoft.com/office/word/2010/wordprocessingDrawing" xmlns:wp="http://schemas.openxmlformats.org/drawingml/2006/wordprocessingDrawing" xmlns:w10="urn:schemas-microsoft-com:office:word" xmlns:w="http://schemas.openxmlformats.org/wordprocessingml/2006/main" xmlns:w14="http://schemas.microsoft.com/office/word/2010/wordml" xmlns:w15="http://schemas.microsoft.com/office/word/2012/wordml" xmlns:w16se="http://schemas.microsoft.com/office/word/2015/wordml/symex" xmlns:wpg="http://schemas.microsoft.com/office/word/2010/wordprocessingGroup" xmlns:wpi="http://schemas.microsoft.com/office/word/2010/wordprocessingInk" xmlns:wne="http://schemas.microsoft.com/office/word/2006/wordml" xmlns:wps="http://schemas.microsoft.com/office/word/2010/wordprocessingShape" mc:Ignorable="w14 w15 w16se wp14">
+  <w:abstractNum w:abstractNumId="0" w15:restartNumberingAfterBreak="0">
     <w:nsid w:val="04B65EEC"/>
     <w:multiLevelType w:val="hybridMultilevel"/>
     <w:tmpl w:val="727CA05E"/>
@@ -797,7 +2842,7 @@
       </w:rPr>
     </w:lvl>
   </w:abstractNum>
-  <w:abstractNum w:abstractNumId="1">
+  <w:abstractNum w:abstractNumId="1" w15:restartNumberingAfterBreak="0">
     <w:nsid w:val="0D3C565D"/>
     <w:multiLevelType w:val="hybridMultilevel"/>
     <w:tmpl w:val="BBD091E2"/>
@@ -920,7 +2965,7 @@
 </file>
 
 <file path=word/styles.xml><?xml version="1.0" encoding="utf-8"?>
-<w:styles xmlns:mc="http://schemas.openxmlformats.org/markup-compatibility/2006" xmlns:r="http://schemas.openxmlformats.org/officeDocument/2006/relationships" xmlns:w="http://schemas.openxmlformats.org/wordprocessingml/2006/main" xmlns:w14="http://schemas.microsoft.com/office/word/2010/wordml" xmlns:w15="http://schemas.microsoft.com/office/word/2012/wordml" mc:Ignorable="w14 w15">
+<w:styles xmlns:mc="http://schemas.openxmlformats.org/markup-compatibility/2006" xmlns:r="http://schemas.openxmlformats.org/officeDocument/2006/relationships" xmlns:w="http://schemas.openxmlformats.org/wordprocessingml/2006/main" xmlns:w14="http://schemas.microsoft.com/office/word/2010/wordml" xmlns:w15="http://schemas.microsoft.com/office/word/2012/wordml" xmlns:w16se="http://schemas.microsoft.com/office/word/2015/wordml/symex" mc:Ignorable="w14 w15 w16se">
   <w:docDefaults>
     <w:rPrDefault>
       <w:rPr>
@@ -936,7 +2981,7 @@
       </w:pPr>
     </w:pPrDefault>
   </w:docDefaults>
-  <w:latentStyles w:defLockedState="0" w:defUIPriority="99" w:defSemiHidden="0" w:defUnhideWhenUsed="0" w:defQFormat="0" w:count="380">
+  <w:latentStyles w:defLockedState="0" w:defUIPriority="99" w:defSemiHidden="0" w:defUnhideWhenUsed="0" w:defQFormat="0" w:count="374">
     <w:lsdException w:name="Normal" w:uiPriority="0" w:qFormat="1"/>
     <w:lsdException w:name="heading 1" w:uiPriority="9" w:qFormat="1"/>
     <w:lsdException w:name="heading 2" w:semiHidden="1" w:uiPriority="9" w:unhideWhenUsed="1" w:qFormat="1"/>
@@ -1984,7 +4029,7 @@
 </file>
 
 <file path=customXml/itemProps1.xml><?xml version="1.0" encoding="utf-8"?>
-<ds:datastoreItem xmlns:ds="http://schemas.openxmlformats.org/officeDocument/2006/customXml" ds:itemID="{5BBD34C3-8BDB-2C48-8729-5FC0F4F5F1DE}">
+<ds:datastoreItem xmlns:ds="http://schemas.openxmlformats.org/officeDocument/2006/customXml" ds:itemID="{823AA7C8-A5AD-4E1F-8B36-55412F9D3ADD}">
   <ds:schemaRefs>
     <ds:schemaRef ds:uri="http://schemas.openxmlformats.org/officeDocument/2006/bibliography"/>
   </ds:schemaRefs>

</xml_diff>

<commit_message>
Adding TeamColour to the robot
</commit_message>
<xml_diff>
--- a/Design/ClassWriteups/Incomplete/Robot.docx
+++ b/Design/ClassWriteups/Incomplete/Robot.docx
@@ -1046,6 +1046,9 @@
       <w:r>
         <w:t>Some blurb about this variable.</w:t>
       </w:r>
+      <w:r>
+        <w:t xml:space="preserve"> </w:t>
+      </w:r>
     </w:p>
     <w:p>
       <w:pPr>
@@ -1099,6 +1102,93 @@
         </w:rPr>
         <w:t>Integer</w:t>
       </w:r>
+    </w:p>
+    <w:p>
+      <w:r>
+        <w:tab/>
+        <w:t>Some blurb about this variable</w:t>
+      </w:r>
+      <w:r>
+        <w:t xml:space="preserve"> </w:t>
+      </w:r>
+      <w:r>
+        <w:t>Some blurb about this variable</w:t>
+      </w:r>
+      <w:r>
+        <w:t xml:space="preserve"> </w:t>
+      </w:r>
+      <w:r>
+        <w:t>Some blurb about this variable</w:t>
+      </w:r>
+      <w:r>
+        <w:t xml:space="preserve"> </w:t>
+      </w:r>
+      <w:r>
+        <w:t>Some blurb about this variable</w:t>
+      </w:r>
+      <w:r>
+        <w:t xml:space="preserve"> </w:t>
+      </w:r>
+      <w:r>
+        <w:t>Some blurb about this variable.</w:t>
+      </w:r>
+    </w:p>
+    <w:p>
+      <w:pPr>
+        <w:pStyle w:val="Heading4"/>
+        <w:rPr>
+          <w:rStyle w:val="SubtleReference"/>
+        </w:rPr>
+      </w:pPr>
+      <w:proofErr w:type="spellStart"/>
+      <w:r>
+        <w:rPr>
+          <w:rStyle w:val="SubtleReference"/>
+        </w:rPr>
+        <w:t>teamColour</w:t>
+      </w:r>
+      <w:proofErr w:type="spellEnd"/>
+    </w:p>
+    <w:p>
+      <w:pPr>
+        <w:spacing w:after="0"/>
+        <w:rPr>
+          <w:i/>
+          <w:sz w:val="20"/>
+          <w:szCs w:val="20"/>
+        </w:rPr>
+      </w:pPr>
+      <w:r>
+        <w:rPr>
+          <w:sz w:val="20"/>
+          <w:szCs w:val="20"/>
+        </w:rPr>
+        <w:tab/>
+      </w:r>
+      <w:r>
+        <w:rPr>
+          <w:sz w:val="16"/>
+          <w:szCs w:val="20"/>
+        </w:rPr>
+        <w:t>Data Type:</w:t>
+      </w:r>
+      <w:r>
+        <w:rPr>
+          <w:i/>
+          <w:sz w:val="20"/>
+          <w:szCs w:val="20"/>
+        </w:rPr>
+        <w:t xml:space="preserve"> </w:t>
+      </w:r>
+      <w:proofErr w:type="spellStart"/>
+      <w:r>
+        <w:rPr>
+          <w:rStyle w:val="IntenseEmphasis"/>
+          <w:i w:val="0"/>
+        </w:rPr>
+        <w:t>TeamColour</w:t>
+      </w:r>
+      <w:proofErr w:type="spellEnd"/>
     </w:p>
     <w:p>
       <w:r>
@@ -1174,13 +1264,7 @@
         <w:rPr>
           <w:i/>
         </w:rPr>
-        <w:t>Robot</w:t>
-      </w:r>
-      <w:r>
-        <w:rPr>
-          <w:i/>
-        </w:rPr>
-        <w:t>(</w:t>
+        <w:t>Robot(</w:t>
       </w:r>
       <w:proofErr w:type="gramEnd"/>
       <w:r>
@@ -1731,13 +1815,7 @@
         <w:rPr>
           <w:i/>
         </w:rPr>
-        <w:t>)</w:t>
-      </w:r>
-      <w:r>
-        <w:rPr>
-          <w:i/>
-        </w:rPr>
-        <w:t>(</w:t>
+        <w:t>)(</w:t>
       </w:r>
       <w:r>
         <w:rPr>
@@ -1767,28 +1845,42 @@
         </w:rPr>
         <w:t xml:space="preserve">public </w:t>
       </w:r>
-      <w:r>
-        <w:rPr>
-          <w:i/>
-        </w:rPr>
-        <w:t xml:space="preserve">String </w:t>
-      </w:r>
-      <w:proofErr w:type="spellStart"/>
-      <w:proofErr w:type="gramStart"/>
-      <w:r>
-        <w:rPr>
-          <w:i/>
-        </w:rPr>
-        <w:t>getName</w:t>
-      </w:r>
-      <w:proofErr w:type="spellEnd"/>
-      <w:r>
-        <w:rPr>
-          <w:i/>
-        </w:rPr>
-        <w:t>(</w:t>
-      </w:r>
-      <w:proofErr w:type="gramEnd"/>
+      <w:proofErr w:type="spellStart"/>
+      <w:r>
+        <w:rPr>
+          <w:i/>
+        </w:rPr>
+        <w:t>TeamColour</w:t>
+      </w:r>
+      <w:proofErr w:type="spellEnd"/>
+      <w:r>
+        <w:rPr>
+          <w:i/>
+        </w:rPr>
+        <w:t xml:space="preserve"> </w:t>
+      </w:r>
+      <w:proofErr w:type="spellStart"/>
+      <w:r>
+        <w:rPr>
+          <w:i/>
+        </w:rPr>
+        <w:t>get</w:t>
+      </w:r>
+      <w:r>
+        <w:rPr>
+          <w:i/>
+        </w:rPr>
+        <w:t>TeamColour</w:t>
+      </w:r>
+      <w:bookmarkStart w:id="0" w:name="_GoBack"/>
+      <w:bookmarkEnd w:id="0"/>
+      <w:proofErr w:type="spellEnd"/>
+      <w:r>
+        <w:rPr>
+          <w:i/>
+        </w:rPr>
+        <w:t>()(</w:t>
+      </w:r>
       <w:r>
         <w:rPr>
           <w:i/>
@@ -1815,7 +1907,13 @@
         <w:rPr>
           <w:i/>
         </w:rPr>
-        <w:t xml:space="preserve">public void </w:t>
+        <w:t xml:space="preserve">public </w:t>
+      </w:r>
+      <w:r>
+        <w:rPr>
+          <w:i/>
+        </w:rPr>
+        <w:t xml:space="preserve">String </w:t>
       </w:r>
       <w:proofErr w:type="spellStart"/>
       <w:proofErr w:type="gramStart"/>
@@ -1823,7 +1921,7 @@
         <w:rPr>
           <w:i/>
         </w:rPr>
-        <w:t>setHealth</w:t>
+        <w:t>getName</w:t>
       </w:r>
       <w:proofErr w:type="spellEnd"/>
       <w:r>
@@ -1832,21 +1930,7 @@
         </w:rPr>
         <w:t>(</w:t>
       </w:r>
-      <w:proofErr w:type="spellStart"/>
       <w:proofErr w:type="gramEnd"/>
-      <w:r>
-        <w:rPr>
-          <w:i/>
-        </w:rPr>
-        <w:t>int</w:t>
-      </w:r>
-      <w:proofErr w:type="spellEnd"/>
-      <w:r>
-        <w:rPr>
-          <w:i/>
-        </w:rPr>
-        <w:t xml:space="preserve"> health</w:t>
-      </w:r>
       <w:r>
         <w:rPr>
           <w:i/>
@@ -1881,7 +1965,7 @@
         <w:rPr>
           <w:i/>
         </w:rPr>
-        <w:t>setDamage</w:t>
+        <w:t>setHealth</w:t>
       </w:r>
       <w:proofErr w:type="spellEnd"/>
       <w:r>
@@ -1903,7 +1987,7 @@
         <w:rPr>
           <w:i/>
         </w:rPr>
-        <w:t xml:space="preserve"> damage</w:t>
+        <w:t xml:space="preserve"> health</w:t>
       </w:r>
       <w:r>
         <w:rPr>
@@ -1939,7 +2023,7 @@
         <w:rPr>
           <w:i/>
         </w:rPr>
-        <w:t>setRange</w:t>
+        <w:t>setDamage</w:t>
       </w:r>
       <w:proofErr w:type="spellEnd"/>
       <w:r>
@@ -1961,7 +2045,7 @@
         <w:rPr>
           <w:i/>
         </w:rPr>
-        <w:t xml:space="preserve"> range</w:t>
+        <w:t xml:space="preserve"> damage</w:t>
       </w:r>
       <w:r>
         <w:rPr>
@@ -1997,7 +2081,7 @@
         <w:rPr>
           <w:i/>
         </w:rPr>
-        <w:t>setMoves</w:t>
+        <w:t>setRange</w:t>
       </w:r>
       <w:proofErr w:type="spellEnd"/>
       <w:r>
@@ -2019,7 +2103,7 @@
         <w:rPr>
           <w:i/>
         </w:rPr>
-        <w:t xml:space="preserve"> moves</w:t>
+        <w:t xml:space="preserve"> range</w:t>
       </w:r>
       <w:r>
         <w:rPr>
@@ -2047,6 +2131,7 @@
         <w:rPr>
           <w:i/>
         </w:rPr>
+        <w:lastRenderedPageBreak/>
         <w:t xml:space="preserve">public void </w:t>
       </w:r>
       <w:proofErr w:type="spellStart"/>
@@ -2055,7 +2140,7 @@
         <w:rPr>
           <w:i/>
         </w:rPr>
-        <w:t>setType</w:t>
+        <w:t>setMoves</w:t>
       </w:r>
       <w:proofErr w:type="spellEnd"/>
       <w:r>
@@ -2070,14 +2155,14 @@
         <w:rPr>
           <w:i/>
         </w:rPr>
-        <w:t>RobotType</w:t>
-      </w:r>
-      <w:proofErr w:type="spellEnd"/>
-      <w:r>
-        <w:rPr>
-          <w:i/>
-        </w:rPr>
-        <w:t xml:space="preserve"> type</w:t>
+        <w:t>int</w:t>
+      </w:r>
+      <w:proofErr w:type="spellEnd"/>
+      <w:r>
+        <w:rPr>
+          <w:i/>
+        </w:rPr>
+        <w:t xml:space="preserve"> moves</w:t>
       </w:r>
       <w:r>
         <w:rPr>
@@ -2113,7 +2198,7 @@
         <w:rPr>
           <w:i/>
         </w:rPr>
-        <w:t>setPosition</w:t>
+        <w:t>setType</w:t>
       </w:r>
       <w:proofErr w:type="spellEnd"/>
       <w:r>
@@ -2128,14 +2213,14 @@
         <w:rPr>
           <w:i/>
         </w:rPr>
-        <w:t>HexNode</w:t>
-      </w:r>
-      <w:proofErr w:type="spellEnd"/>
-      <w:r>
-        <w:rPr>
-          <w:i/>
-        </w:rPr>
-        <w:t xml:space="preserve"> node</w:t>
+        <w:t>RobotType</w:t>
+      </w:r>
+      <w:proofErr w:type="spellEnd"/>
+      <w:r>
+        <w:rPr>
+          <w:i/>
+        </w:rPr>
+        <w:t xml:space="preserve"> type</w:t>
       </w:r>
       <w:r>
         <w:rPr>
@@ -2171,7 +2256,7 @@
         <w:rPr>
           <w:i/>
         </w:rPr>
-        <w:t>setName</w:t>
+        <w:t>setPosition</w:t>
       </w:r>
       <w:proofErr w:type="spellEnd"/>
       <w:r>
@@ -2180,7 +2265,21 @@
         </w:rPr>
         <w:t>(</w:t>
       </w:r>
+      <w:proofErr w:type="spellStart"/>
       <w:proofErr w:type="gramEnd"/>
+      <w:r>
+        <w:rPr>
+          <w:i/>
+        </w:rPr>
+        <w:t>HexNode</w:t>
+      </w:r>
+      <w:proofErr w:type="spellEnd"/>
+      <w:r>
+        <w:rPr>
+          <w:i/>
+        </w:rPr>
+        <w:t xml:space="preserve"> node</w:t>
+      </w:r>
       <w:r>
         <w:rPr>
           <w:i/>
@@ -2207,13 +2306,7 @@
         <w:rPr>
           <w:i/>
         </w:rPr>
-        <w:t xml:space="preserve">public </w:t>
-      </w:r>
-      <w:r>
-        <w:rPr>
-          <w:i/>
-        </w:rPr>
-        <w:t xml:space="preserve">Stats </w:t>
+        <w:t xml:space="preserve">public void </w:t>
       </w:r>
       <w:proofErr w:type="spellStart"/>
       <w:proofErr w:type="gramStart"/>
@@ -2221,7 +2314,7 @@
         <w:rPr>
           <w:i/>
         </w:rPr>
-        <w:t>getStats</w:t>
+        <w:t>setName</w:t>
       </w:r>
       <w:proofErr w:type="spellEnd"/>
       <w:r>
@@ -2231,6 +2324,12 @@
         <w:t>(</w:t>
       </w:r>
       <w:proofErr w:type="gramEnd"/>
+      <w:r>
+        <w:rPr>
+          <w:i/>
+        </w:rPr>
+        <w:t>String name</w:t>
+      </w:r>
       <w:r>
         <w:rPr>
           <w:i/>
@@ -2265,7 +2364,13 @@
         <w:rPr>
           <w:i/>
         </w:rPr>
-        <w:t>consumeMove</w:t>
+        <w:t>set</w:t>
+      </w:r>
+      <w:r>
+        <w:rPr>
+          <w:i/>
+        </w:rPr>
+        <w:t>TeamColour</w:t>
       </w:r>
       <w:proofErr w:type="spellEnd"/>
       <w:r>
@@ -2274,7 +2379,29 @@
         </w:rPr>
         <w:t>(</w:t>
       </w:r>
+      <w:proofErr w:type="spellStart"/>
       <w:proofErr w:type="gramEnd"/>
+      <w:r>
+        <w:rPr>
+          <w:i/>
+        </w:rPr>
+        <w:t>TeamColour</w:t>
+      </w:r>
+      <w:proofErr w:type="spellEnd"/>
+      <w:r>
+        <w:rPr>
+          <w:i/>
+        </w:rPr>
+        <w:t xml:space="preserve"> </w:t>
+      </w:r>
+      <w:proofErr w:type="spellStart"/>
+      <w:r>
+        <w:rPr>
+          <w:i/>
+        </w:rPr>
+        <w:t>colour</w:t>
+      </w:r>
+      <w:proofErr w:type="spellEnd"/>
       <w:r>
         <w:rPr>
           <w:i/>
@@ -2301,22 +2428,13 @@
         <w:rPr>
           <w:i/>
         </w:rPr>
-        <w:lastRenderedPageBreak/>
         <w:t xml:space="preserve">public </w:t>
       </w:r>
-      <w:proofErr w:type="spellStart"/>
-      <w:r>
-        <w:rPr>
-          <w:i/>
-        </w:rPr>
-        <w:t>boolean</w:t>
-      </w:r>
-      <w:proofErr w:type="spellEnd"/>
-      <w:r>
-        <w:rPr>
-          <w:i/>
-        </w:rPr>
-        <w:t xml:space="preserve"> </w:t>
+      <w:r>
+        <w:rPr>
+          <w:i/>
+        </w:rPr>
+        <w:t xml:space="preserve">Stats </w:t>
       </w:r>
       <w:proofErr w:type="spellStart"/>
       <w:proofErr w:type="gramStart"/>
@@ -2324,7 +2442,7 @@
         <w:rPr>
           <w:i/>
         </w:rPr>
-        <w:t>isAlive</w:t>
+        <w:t>getStats</w:t>
       </w:r>
       <w:proofErr w:type="spellEnd"/>
       <w:r>
@@ -2360,13 +2478,7 @@
         <w:rPr>
           <w:i/>
         </w:rPr>
-        <w:t xml:space="preserve">public </w:t>
-      </w:r>
-      <w:r>
-        <w:rPr>
-          <w:i/>
-        </w:rPr>
-        <w:t xml:space="preserve">void </w:t>
+        <w:t xml:space="preserve">public void </w:t>
       </w:r>
       <w:proofErr w:type="spellStart"/>
       <w:proofErr w:type="gramStart"/>
@@ -2374,7 +2486,7 @@
         <w:rPr>
           <w:i/>
         </w:rPr>
-        <w:t>takeDamage</w:t>
+        <w:t>consumeMove</w:t>
       </w:r>
       <w:proofErr w:type="spellEnd"/>
       <w:r>
@@ -2383,21 +2495,7 @@
         </w:rPr>
         <w:t>(</w:t>
       </w:r>
-      <w:proofErr w:type="spellStart"/>
       <w:proofErr w:type="gramEnd"/>
-      <w:r>
-        <w:rPr>
-          <w:i/>
-        </w:rPr>
-        <w:t>int</w:t>
-      </w:r>
-      <w:proofErr w:type="spellEnd"/>
-      <w:r>
-        <w:rPr>
-          <w:i/>
-        </w:rPr>
-        <w:t xml:space="preserve"> amount</w:t>
-      </w:r>
       <w:r>
         <w:rPr>
           <w:i/>
@@ -2426,6 +2524,64 @@
         </w:rPr>
         <w:t xml:space="preserve">public </w:t>
       </w:r>
+      <w:proofErr w:type="spellStart"/>
+      <w:r>
+        <w:rPr>
+          <w:i/>
+        </w:rPr>
+        <w:t>boolean</w:t>
+      </w:r>
+      <w:proofErr w:type="spellEnd"/>
+      <w:r>
+        <w:rPr>
+          <w:i/>
+        </w:rPr>
+        <w:t xml:space="preserve"> </w:t>
+      </w:r>
+      <w:proofErr w:type="spellStart"/>
+      <w:proofErr w:type="gramStart"/>
+      <w:r>
+        <w:rPr>
+          <w:i/>
+        </w:rPr>
+        <w:t>isAlive</w:t>
+      </w:r>
+      <w:proofErr w:type="spellEnd"/>
+      <w:r>
+        <w:rPr>
+          <w:i/>
+        </w:rPr>
+        <w:t>(</w:t>
+      </w:r>
+      <w:proofErr w:type="gramEnd"/>
+      <w:r>
+        <w:rPr>
+          <w:i/>
+        </w:rPr>
+        <w:t>)</w:t>
+      </w:r>
+      <w:r>
+        <w:rPr>
+          <w:i/>
+        </w:rPr>
+        <w:t xml:space="preserve"> </w:t>
+      </w:r>
+    </w:p>
+    <w:p>
+      <w:pPr>
+        <w:pStyle w:val="Subtitle"/>
+        <w:spacing w:after="0" w:line="240" w:lineRule="auto"/>
+        <w:ind w:firstLine="720"/>
+        <w:rPr>
+          <w:i/>
+        </w:rPr>
+      </w:pPr>
+      <w:r>
+        <w:rPr>
+          <w:i/>
+        </w:rPr>
+        <w:t xml:space="preserve">public </w:t>
+      </w:r>
       <w:r>
         <w:rPr>
           <w:i/>
@@ -2438,6 +2594,70 @@
         <w:rPr>
           <w:i/>
         </w:rPr>
+        <w:t>takeDamage</w:t>
+      </w:r>
+      <w:proofErr w:type="spellEnd"/>
+      <w:r>
+        <w:rPr>
+          <w:i/>
+        </w:rPr>
+        <w:t>(</w:t>
+      </w:r>
+      <w:proofErr w:type="spellStart"/>
+      <w:proofErr w:type="gramEnd"/>
+      <w:r>
+        <w:rPr>
+          <w:i/>
+        </w:rPr>
+        <w:t>int</w:t>
+      </w:r>
+      <w:proofErr w:type="spellEnd"/>
+      <w:r>
+        <w:rPr>
+          <w:i/>
+        </w:rPr>
+        <w:t xml:space="preserve"> amount</w:t>
+      </w:r>
+      <w:r>
+        <w:rPr>
+          <w:i/>
+        </w:rPr>
+        <w:t>)</w:t>
+      </w:r>
+      <w:r>
+        <w:rPr>
+          <w:i/>
+        </w:rPr>
+        <w:t xml:space="preserve"> </w:t>
+      </w:r>
+    </w:p>
+    <w:p>
+      <w:pPr>
+        <w:pStyle w:val="Subtitle"/>
+        <w:spacing w:after="0" w:line="240" w:lineRule="auto"/>
+        <w:ind w:firstLine="720"/>
+        <w:rPr>
+          <w:i/>
+        </w:rPr>
+      </w:pPr>
+      <w:r>
+        <w:rPr>
+          <w:i/>
+        </w:rPr>
+        <w:t xml:space="preserve">public </w:t>
+      </w:r>
+      <w:r>
+        <w:rPr>
+          <w:i/>
+        </w:rPr>
+        <w:t xml:space="preserve">void </w:t>
+      </w:r>
+      <w:proofErr w:type="spellStart"/>
+      <w:proofErr w:type="gramStart"/>
+      <w:r>
+        <w:rPr>
+          <w:i/>
+        </w:rPr>
         <w:t>startPlay</w:t>
       </w:r>
       <w:proofErr w:type="spellEnd"/>
@@ -2474,8 +2694,8 @@
       <w:pPr>
         <w:pStyle w:val="Heading4"/>
       </w:pPr>
-      <w:bookmarkStart w:id="0" w:name="_Void_method1(String_arg0,"/>
-      <w:bookmarkEnd w:id="0"/>
+      <w:bookmarkStart w:id="1" w:name="_Void_method1(String_arg0,"/>
+      <w:bookmarkEnd w:id="1"/>
       <w:r>
         <w:t xml:space="preserve">public </w:t>
       </w:r>
@@ -2542,10 +2762,7 @@
         <w:t xml:space="preserve">public </w:t>
       </w:r>
       <w:r>
-        <w:t>void</w:t>
-      </w:r>
-      <w:r>
-        <w:t xml:space="preserve"> </w:t>
+        <w:t xml:space="preserve">void </w:t>
       </w:r>
       <w:proofErr w:type="spellStart"/>
       <w:proofErr w:type="gramStart"/>
@@ -2690,12 +2907,7 @@
       </w:r>
       <w:proofErr w:type="spellEnd"/>
       <w:r>
-        <w:t xml:space="preserve"> (</w:t>
-      </w:r>
-      <w:bookmarkStart w:id="1" w:name="_GoBack"/>
-      <w:bookmarkEnd w:id="1"/>
-      <w:r>
-        <w:t>)</w:t>
+        <w:t xml:space="preserve"> ()</w:t>
       </w:r>
     </w:p>
     <w:p>
@@ -4029,7 +4241,7 @@
 </file>
 
 <file path=customXml/itemProps1.xml><?xml version="1.0" encoding="utf-8"?>
-<ds:datastoreItem xmlns:ds="http://schemas.openxmlformats.org/officeDocument/2006/customXml" ds:itemID="{823AA7C8-A5AD-4E1F-8B36-55412F9D3ADD}">
+<ds:datastoreItem xmlns:ds="http://schemas.openxmlformats.org/officeDocument/2006/customXml" ds:itemID="{05A73BB4-6521-44C3-A3D7-4CC9351FC2C9}">
   <ds:schemaRefs>
     <ds:schemaRef ds:uri="http://schemas.openxmlformats.org/officeDocument/2006/bibliography"/>
   </ds:schemaRefs>

</xml_diff>